<commit_message>
Epic 2 Oleksandr Bobrovytskyi/fix_1
</commit_message>
<xml_diff>
--- a/ai_12/oleksandr_bobrovytskyi/epic_2/epic_2_practice_and_labs_report_oleksandr_bobrovytskyi.docx
+++ b/ai_12/oleksandr_bobrovytskyi/epic_2/epic_2_practice_and_labs_report_oleksandr_bobrovytskyi.docx
@@ -2752,10 +2752,14 @@
       <w:pPr>
         <w:pStyle w:val="af0"/>
         <w:spacing w:before="0" w:beforeAutospacing="0" w:after="200" w:afterAutospacing="0"/>
-      </w:pPr>
-      <w:r>
         <w:rPr>
           <w:color w:val="000000"/>
+          <w:lang w:val="en-US"/>
+        </w:rPr>
+      </w:pPr>
+      <w:r>
+        <w:rPr>
+          <w:color w:val="000000"/>
         </w:rPr>
         <w:t>Посилання на файл програми у пул-запиті GitHub</w:t>
       </w:r>
@@ -2763,6 +2767,18 @@
     <w:p>
       <w:pPr>
         <w:pStyle w:val="af0"/>
+        <w:spacing w:before="0" w:beforeAutospacing="0" w:after="200" w:afterAutospacing="0"/>
+      </w:pPr>
+      <w:r>
+        <w:rPr>
+          <w:color w:val="000000"/>
+        </w:rPr>
+        <w:t>https://github.com/artificial-intelligence-department/ai_programming_playground_2024/pull/107/files#diff-f5d3a9edab3ee726036253ad436e31e75c5107d12303b18885fc8160eb754245</w:t>
+      </w:r>
+    </w:p>
+    <w:p>
+      <w:pPr>
+        <w:pStyle w:val="af0"/>
         <w:shd w:val="clear" w:color="auto" w:fill="2B2B2B"/>
         <w:spacing w:before="0" w:beforeAutospacing="0" w:after="0" w:afterAutospacing="0"/>
       </w:pPr>
@@ -2868,6 +2884,7 @@
         <w:spacing w:before="0" w:beforeAutospacing="0" w:after="0" w:afterAutospacing="0"/>
       </w:pPr>
       <w:r>
+        <w:lastRenderedPageBreak/>
         <w:t>    cout &lt;&lt; "a = ";</w:t>
       </w:r>
     </w:p>
@@ -2898,7 +2915,730 @@
         <w:spacing w:before="0" w:beforeAutospacing="0" w:after="0" w:afterAutospacing="0"/>
       </w:pPr>
       <w:r>
+        <w:t>    cin &gt;&gt; b;</w:t>
+      </w:r>
+    </w:p>
+    <w:p>
+      <w:pPr>
+        <w:pStyle w:val="af0"/>
+        <w:shd w:val="clear" w:color="auto" w:fill="2B2B2B"/>
+        <w:spacing w:before="0" w:beforeAutospacing="0" w:after="0" w:afterAutospacing="0"/>
+      </w:pPr>
+    </w:p>
+    <w:p>
+      <w:pPr>
+        <w:pStyle w:val="af0"/>
+        <w:shd w:val="clear" w:color="auto" w:fill="2B2B2B"/>
+        <w:spacing w:before="0" w:beforeAutospacing="0" w:after="0" w:afterAutospacing="0"/>
+      </w:pPr>
+      <w:r>
+        <w:t>    temp1 = pow(a+b, 3) - pow(a, 3);</w:t>
+      </w:r>
+    </w:p>
+    <w:p>
+      <w:pPr>
+        <w:pStyle w:val="af0"/>
+        <w:shd w:val="clear" w:color="auto" w:fill="2B2B2B"/>
+        <w:spacing w:before="0" w:beforeAutospacing="0" w:after="0" w:afterAutospacing="0"/>
+      </w:pPr>
+      <w:r>
+        <w:t>    temp2 = 3*a*pow(b, 2) + pow(b, 3) + 3*b*pow(a, 2);</w:t>
+      </w:r>
+    </w:p>
+    <w:p>
+      <w:pPr>
+        <w:pStyle w:val="af0"/>
+        <w:shd w:val="clear" w:color="auto" w:fill="2B2B2B"/>
+        <w:spacing w:before="0" w:beforeAutospacing="0" w:after="0" w:afterAutospacing="0"/>
+      </w:pPr>
+    </w:p>
+    <w:p>
+      <w:pPr>
+        <w:pStyle w:val="af0"/>
+        <w:shd w:val="clear" w:color="auto" w:fill="2B2B2B"/>
+        <w:spacing w:before="0" w:beforeAutospacing="0" w:after="0" w:afterAutospacing="0"/>
+      </w:pPr>
+      <w:r>
+        <w:t>    result = temp1/temp2;</w:t>
+      </w:r>
+    </w:p>
+    <w:p>
+      <w:pPr>
+        <w:pStyle w:val="af0"/>
+        <w:shd w:val="clear" w:color="auto" w:fill="2B2B2B"/>
+        <w:spacing w:before="0" w:beforeAutospacing="0" w:after="0" w:afterAutospacing="0"/>
+      </w:pPr>
+    </w:p>
+    <w:p>
+      <w:pPr>
+        <w:pStyle w:val="af0"/>
+        <w:shd w:val="clear" w:color="auto" w:fill="2B2B2B"/>
+        <w:spacing w:before="0" w:beforeAutospacing="0" w:after="0" w:afterAutospacing="0"/>
+      </w:pPr>
+      <w:r>
+        <w:t>    cout &lt;&lt; "Result = " &lt;&lt; result;</w:t>
+      </w:r>
+    </w:p>
+    <w:p>
+      <w:pPr>
+        <w:pStyle w:val="af0"/>
+        <w:shd w:val="clear" w:color="auto" w:fill="2B2B2B"/>
+        <w:spacing w:before="0" w:beforeAutospacing="0" w:after="0" w:afterAutospacing="0"/>
+      </w:pPr>
+    </w:p>
+    <w:p>
+      <w:pPr>
+        <w:pStyle w:val="af0"/>
+        <w:shd w:val="clear" w:color="auto" w:fill="2B2B2B"/>
+        <w:spacing w:before="0" w:beforeAutospacing="0" w:after="0" w:afterAutospacing="0"/>
+      </w:pPr>
+      <w:r>
+        <w:t>    return 0;</w:t>
+      </w:r>
+    </w:p>
+    <w:p>
+      <w:pPr>
+        <w:pStyle w:val="af0"/>
+        <w:shd w:val="clear" w:color="auto" w:fill="2B2B2B"/>
+        <w:spacing w:before="0" w:beforeAutospacing="0" w:after="0" w:afterAutospacing="0"/>
+      </w:pPr>
+      <w:r>
+        <w:t>}</w:t>
+      </w:r>
+    </w:p>
+    <w:p>
+      <w:pPr>
+        <w:pStyle w:val="af0"/>
+        <w:spacing w:before="0" w:beforeAutospacing="0" w:after="200" w:afterAutospacing="0"/>
+        <w:rPr>
+          <w:color w:val="000000"/>
+        </w:rPr>
+      </w:pPr>
+      <w:r>
+        <w:rPr>
+          <w:color w:val="000000"/>
+        </w:rPr>
+        <w:t>Код для завдання №1</w:t>
+      </w:r>
+    </w:p>
+    <w:p>
+      <w:pPr>
+        <w:pStyle w:val="af0"/>
+        <w:spacing w:before="0" w:beforeAutospacing="0" w:after="200" w:afterAutospacing="0"/>
+        <w:rPr>
+          <w:color w:val="000000"/>
+        </w:rPr>
+      </w:pPr>
+      <w:r>
+        <w:rPr>
+          <w:color w:val="000000"/>
+        </w:rPr>
+        <w:t>Завдання №</w:t>
+      </w:r>
+      <w:r>
+        <w:rPr>
+          <w:color w:val="000000"/>
+        </w:rPr>
+        <w:t>2</w:t>
+      </w:r>
+      <w:r>
+        <w:rPr>
+          <w:color w:val="000000"/>
+        </w:rPr>
+        <w:t xml:space="preserve"> </w:t>
+      </w:r>
+    </w:p>
+    <w:p>
+      <w:pPr>
+        <w:pStyle w:val="af0"/>
+        <w:spacing w:before="0" w:beforeAutospacing="0" w:after="200" w:afterAutospacing="0"/>
+        <w:rPr>
+          <w:color w:val="000000"/>
+          <w:lang w:val="en-US"/>
+        </w:rPr>
+      </w:pPr>
+      <w:r>
+        <w:rPr>
+          <w:color w:val="000000"/>
+        </w:rPr>
+        <w:t>Посилання на файл програми у пул-запиті GitHub</w:t>
+      </w:r>
+    </w:p>
+    <w:p>
+      <w:pPr>
+        <w:pStyle w:val="af0"/>
+        <w:spacing w:before="0" w:beforeAutospacing="0" w:after="200" w:afterAutospacing="0"/>
+        <w:rPr>
+          <w:lang w:val="en-US"/>
+        </w:rPr>
+      </w:pPr>
+      <w:r>
+        <w:rPr>
+          <w:lang w:val="en-US"/>
+        </w:rPr>
+        <w:t>https://github.com/artificial-intelligence-department/ai_programming_playground_2024/pull/107/files#diff-6a6a7513491855579b51f113491fce80d63f4a40a3c124be18d6c4000589b962</w:t>
+      </w:r>
+    </w:p>
+    <w:p>
+      <w:pPr>
+        <w:pStyle w:val="af0"/>
+        <w:shd w:val="clear" w:color="auto" w:fill="2B2B2B"/>
+        <w:spacing w:before="0" w:beforeAutospacing="0" w:after="0" w:afterAutospacing="0"/>
+      </w:pPr>
+      <w:r>
+        <w:t>#include &lt;iostream&gt;</w:t>
+      </w:r>
+    </w:p>
+    <w:p>
+      <w:pPr>
+        <w:pStyle w:val="af0"/>
+        <w:shd w:val="clear" w:color="auto" w:fill="2B2B2B"/>
+        <w:spacing w:before="0" w:beforeAutospacing="0" w:after="0" w:afterAutospacing="0"/>
+      </w:pPr>
+    </w:p>
+    <w:p>
+      <w:pPr>
+        <w:pStyle w:val="af0"/>
+        <w:shd w:val="clear" w:color="auto" w:fill="2B2B2B"/>
+        <w:spacing w:before="0" w:beforeAutospacing="0" w:after="0" w:afterAutospacing="0"/>
+      </w:pPr>
+      <w:r>
+        <w:t>using namespace std;</w:t>
+      </w:r>
+    </w:p>
+    <w:p>
+      <w:pPr>
+        <w:pStyle w:val="af0"/>
+        <w:shd w:val="clear" w:color="auto" w:fill="2B2B2B"/>
+        <w:spacing w:before="0" w:beforeAutospacing="0" w:after="0" w:afterAutospacing="0"/>
+      </w:pPr>
+    </w:p>
+    <w:p>
+      <w:pPr>
+        <w:pStyle w:val="af0"/>
+        <w:shd w:val="clear" w:color="auto" w:fill="2B2B2B"/>
+        <w:spacing w:before="0" w:beforeAutospacing="0" w:after="0" w:afterAutospacing="0"/>
+      </w:pPr>
+      <w:r>
+        <w:t>int main()</w:t>
+      </w:r>
+    </w:p>
+    <w:p>
+      <w:pPr>
+        <w:pStyle w:val="af0"/>
+        <w:shd w:val="clear" w:color="auto" w:fill="2B2B2B"/>
+        <w:spacing w:before="0" w:beforeAutospacing="0" w:after="0" w:afterAutospacing="0"/>
+      </w:pPr>
+      <w:r>
+        <w:t>{</w:t>
+      </w:r>
+    </w:p>
+    <w:p>
+      <w:pPr>
+        <w:pStyle w:val="af0"/>
+        <w:shd w:val="clear" w:color="auto" w:fill="2B2B2B"/>
+        <w:spacing w:before="0" w:beforeAutospacing="0" w:after="0" w:afterAutospacing="0"/>
+      </w:pPr>
+      <w:r>
+        <w:t>    double n,m = 0;</w:t>
+      </w:r>
+    </w:p>
+    <w:p>
+      <w:pPr>
+        <w:pStyle w:val="af0"/>
+        <w:shd w:val="clear" w:color="auto" w:fill="2B2B2B"/>
+        <w:spacing w:before="0" w:beforeAutospacing="0" w:after="0" w:afterAutospacing="0"/>
+      </w:pPr>
+    </w:p>
+    <w:p>
+      <w:pPr>
+        <w:pStyle w:val="af0"/>
+        <w:shd w:val="clear" w:color="auto" w:fill="2B2B2B"/>
+        <w:spacing w:before="0" w:beforeAutospacing="0" w:after="0" w:afterAutospacing="0"/>
+      </w:pPr>
+      <w:r>
+        <w:t>    cout &lt;&lt; "n = ";</w:t>
+      </w:r>
+    </w:p>
+    <w:p>
+      <w:pPr>
+        <w:pStyle w:val="af0"/>
+        <w:shd w:val="clear" w:color="auto" w:fill="2B2B2B"/>
+        <w:spacing w:before="0" w:beforeAutospacing="0" w:after="0" w:afterAutospacing="0"/>
+      </w:pPr>
+      <w:r>
+        <w:t>    cin &gt;&gt; n;</w:t>
+      </w:r>
+    </w:p>
+    <w:p>
+      <w:pPr>
+        <w:pStyle w:val="af0"/>
+        <w:shd w:val="clear" w:color="auto" w:fill="2B2B2B"/>
+        <w:spacing w:before="0" w:beforeAutospacing="0" w:after="0" w:afterAutospacing="0"/>
+      </w:pPr>
+      <w:r>
+        <w:t>    cout &lt;&lt; "m = ";</w:t>
+      </w:r>
+    </w:p>
+    <w:p>
+      <w:pPr>
+        <w:pStyle w:val="af0"/>
+        <w:shd w:val="clear" w:color="auto" w:fill="2B2B2B"/>
+        <w:spacing w:before="0" w:beforeAutospacing="0" w:after="0" w:afterAutospacing="0"/>
+      </w:pPr>
+      <w:r>
+        <w:t>    cin &gt;&gt; m;</w:t>
+      </w:r>
+    </w:p>
+    <w:p>
+      <w:pPr>
+        <w:pStyle w:val="af0"/>
+        <w:shd w:val="clear" w:color="auto" w:fill="2B2B2B"/>
+        <w:spacing w:before="0" w:beforeAutospacing="0" w:after="0" w:afterAutospacing="0"/>
+      </w:pPr>
+    </w:p>
+    <w:p>
+      <w:pPr>
+        <w:pStyle w:val="af0"/>
+        <w:shd w:val="clear" w:color="auto" w:fill="2B2B2B"/>
+        <w:spacing w:before="0" w:beforeAutospacing="0" w:after="0" w:afterAutospacing="0"/>
+      </w:pPr>
+      <w:r>
+        <w:t>    cout &lt;&lt; "1) n++ - m = " &lt;&lt; n++ - m &lt;&lt; endl;</w:t>
+      </w:r>
+    </w:p>
+    <w:p>
+      <w:pPr>
+        <w:pStyle w:val="af0"/>
+        <w:shd w:val="clear" w:color="auto" w:fill="2B2B2B"/>
+        <w:spacing w:before="0" w:beforeAutospacing="0" w:after="0" w:afterAutospacing="0"/>
+      </w:pPr>
+    </w:p>
+    <w:p>
+      <w:pPr>
+        <w:pStyle w:val="af0"/>
+        <w:shd w:val="clear" w:color="auto" w:fill="2B2B2B"/>
+        <w:spacing w:before="0" w:beforeAutospacing="0" w:after="0" w:afterAutospacing="0"/>
+      </w:pPr>
+      <w:r>
+        <w:t>    cout &lt;&lt; "2) m-- &gt; n  -  " &lt;&lt; ((m-- &gt; n)? "True" : "False") &lt;&lt; endl;</w:t>
+      </w:r>
+    </w:p>
+    <w:p>
+      <w:pPr>
+        <w:pStyle w:val="af0"/>
+        <w:shd w:val="clear" w:color="auto" w:fill="2B2B2B"/>
+        <w:spacing w:before="0" w:beforeAutospacing="0" w:after="0" w:afterAutospacing="0"/>
+      </w:pPr>
+    </w:p>
+    <w:p>
+      <w:pPr>
+        <w:pStyle w:val="af0"/>
+        <w:shd w:val="clear" w:color="auto" w:fill="2B2B2B"/>
+        <w:spacing w:before="0" w:beforeAutospacing="0" w:after="0" w:afterAutospacing="0"/>
+      </w:pPr>
+      <w:r>
+        <w:t>    cout &lt;&lt; "3) n-- &gt; m  -  " &lt;&lt; ((n-- &gt; m)? "True" : "False") &lt;&lt; endl;</w:t>
+      </w:r>
+    </w:p>
+    <w:p>
+      <w:pPr>
+        <w:pStyle w:val="af0"/>
+        <w:shd w:val="clear" w:color="auto" w:fill="2B2B2B"/>
+        <w:spacing w:before="0" w:beforeAutospacing="0" w:after="0" w:afterAutospacing="0"/>
+      </w:pPr>
+    </w:p>
+    <w:p>
+      <w:pPr>
+        <w:pStyle w:val="af0"/>
+        <w:shd w:val="clear" w:color="auto" w:fill="2B2B2B"/>
+        <w:spacing w:before="0" w:beforeAutospacing="0" w:after="0" w:afterAutospacing="0"/>
+      </w:pPr>
+      <w:r>
+        <w:t>    return 0;</w:t>
+      </w:r>
+    </w:p>
+    <w:p>
+      <w:pPr>
+        <w:pStyle w:val="af0"/>
+        <w:shd w:val="clear" w:color="auto" w:fill="2B2B2B"/>
+        <w:spacing w:before="0" w:beforeAutospacing="0" w:after="0" w:afterAutospacing="0"/>
+      </w:pPr>
+      <w:r>
+        <w:t>}</w:t>
+      </w:r>
+    </w:p>
+    <w:p>
+      <w:pPr>
+        <w:pStyle w:val="af0"/>
+        <w:spacing w:before="0" w:beforeAutospacing="0" w:after="200" w:afterAutospacing="0"/>
+        <w:rPr>
+          <w:color w:val="000000"/>
+        </w:rPr>
+      </w:pPr>
+      <w:r>
+        <w:rPr>
+          <w:color w:val="000000"/>
+        </w:rPr>
+        <w:t>Код для завдання №2</w:t>
+      </w:r>
+    </w:p>
+    <w:p>
+      <w:pPr>
+        <w:pStyle w:val="af0"/>
+        <w:spacing w:before="0" w:beforeAutospacing="0" w:after="200" w:afterAutospacing="0"/>
+        <w:rPr>
+          <w:color w:val="000000"/>
+        </w:rPr>
+      </w:pPr>
+    </w:p>
+    <w:p>
+      <w:pPr>
+        <w:pStyle w:val="af0"/>
+        <w:spacing w:before="0" w:beforeAutospacing="0" w:after="200" w:afterAutospacing="0"/>
+        <w:rPr>
+          <w:color w:val="000000"/>
+        </w:rPr>
+      </w:pPr>
+      <w:r>
+        <w:rPr>
+          <w:color w:val="000000"/>
+        </w:rPr>
+        <w:t>Завдання №</w:t>
+      </w:r>
+      <w:r>
+        <w:rPr>
+          <w:color w:val="000000"/>
+        </w:rPr>
+        <w:t>3</w:t>
+      </w:r>
+      <w:r>
+        <w:rPr>
+          <w:color w:val="000000"/>
+        </w:rPr>
+        <w:t xml:space="preserve"> </w:t>
+      </w:r>
+    </w:p>
+    <w:p>
+      <w:pPr>
+        <w:pStyle w:val="af0"/>
+        <w:spacing w:before="0" w:beforeAutospacing="0" w:after="200" w:afterAutospacing="0"/>
+        <w:rPr>
+          <w:color w:val="000000"/>
+          <w:lang w:val="en-US"/>
+        </w:rPr>
+      </w:pPr>
+      <w:r>
+        <w:rPr>
+          <w:color w:val="000000"/>
+        </w:rPr>
+        <w:t>Посилання на файл програми у пул-запиті GitHub</w:t>
+      </w:r>
+      <w:r>
+        <w:rPr>
+          <w:color w:val="000000"/>
+        </w:rPr>
+        <w:t xml:space="preserve"> </w:t>
+      </w:r>
+    </w:p>
+    <w:p>
+      <w:pPr>
+        <w:pStyle w:val="af0"/>
+        <w:spacing w:before="0" w:beforeAutospacing="0" w:after="200" w:afterAutospacing="0"/>
+        <w:rPr>
+          <w:lang w:val="en-US"/>
+        </w:rPr>
+      </w:pPr>
+      <w:r>
+        <w:rPr>
+          <w:lang w:val="en-US"/>
+        </w:rPr>
         <w:lastRenderedPageBreak/>
+        <w:t>https://github.com/artificial-intelligence-department/ai_programming_playground_2024/pull/107/files#diff-77352a86e794df92f397380894eeeca2cb6f8b772f53cfd2da66c457287a8ab3</w:t>
+      </w:r>
+    </w:p>
+    <w:p>
+      <w:pPr>
+        <w:pStyle w:val="af0"/>
+        <w:shd w:val="clear" w:color="auto" w:fill="2B2B2B"/>
+        <w:spacing w:before="0" w:beforeAutospacing="0" w:after="0" w:afterAutospacing="0"/>
+      </w:pPr>
+      <w:r>
+        <w:t>#include &lt;iostream&gt;</w:t>
+      </w:r>
+    </w:p>
+    <w:p>
+      <w:pPr>
+        <w:pStyle w:val="af0"/>
+        <w:shd w:val="clear" w:color="auto" w:fill="2B2B2B"/>
+        <w:spacing w:before="0" w:beforeAutospacing="0" w:after="0" w:afterAutospacing="0"/>
+      </w:pPr>
+    </w:p>
+    <w:p>
+      <w:pPr>
+        <w:pStyle w:val="af0"/>
+        <w:shd w:val="clear" w:color="auto" w:fill="2B2B2B"/>
+        <w:spacing w:before="0" w:beforeAutospacing="0" w:after="0" w:afterAutospacing="0"/>
+      </w:pPr>
+      <w:r>
+        <w:t>using namespace std;</w:t>
+      </w:r>
+    </w:p>
+    <w:p>
+      <w:pPr>
+        <w:pStyle w:val="af0"/>
+        <w:shd w:val="clear" w:color="auto" w:fill="2B2B2B"/>
+        <w:spacing w:before="0" w:beforeAutospacing="0" w:after="0" w:afterAutospacing="0"/>
+      </w:pPr>
+    </w:p>
+    <w:p>
+      <w:pPr>
+        <w:pStyle w:val="af0"/>
+        <w:shd w:val="clear" w:color="auto" w:fill="2B2B2B"/>
+        <w:spacing w:before="0" w:beforeAutospacing="0" w:after="0" w:afterAutospacing="0"/>
+      </w:pPr>
+      <w:r>
+        <w:t>bool GameEnd(long long int x, long long int y)</w:t>
+      </w:r>
+    </w:p>
+    <w:p>
+      <w:pPr>
+        <w:pStyle w:val="af0"/>
+        <w:shd w:val="clear" w:color="auto" w:fill="2B2B2B"/>
+        <w:spacing w:before="0" w:beforeAutospacing="0" w:after="0" w:afterAutospacing="0"/>
+      </w:pPr>
+      <w:r>
+        <w:t>{</w:t>
+      </w:r>
+    </w:p>
+    <w:p>
+      <w:pPr>
+        <w:pStyle w:val="af0"/>
+        <w:shd w:val="clear" w:color="auto" w:fill="2B2B2B"/>
+        <w:spacing w:before="0" w:beforeAutospacing="0" w:after="0" w:afterAutospacing="0"/>
+      </w:pPr>
+      <w:r>
+        <w:t>    if (y &lt;= 0 &amp;&amp; y &gt;= -10e11 &amp;&amp; y &lt;= 10e11)</w:t>
+      </w:r>
+    </w:p>
+    <w:p>
+      <w:pPr>
+        <w:pStyle w:val="af0"/>
+        <w:shd w:val="clear" w:color="auto" w:fill="2B2B2B"/>
+        <w:spacing w:before="0" w:beforeAutospacing="0" w:after="0" w:afterAutospacing="0"/>
+      </w:pPr>
+      <w:r>
+        <w:t>    {</w:t>
+      </w:r>
+    </w:p>
+    <w:p>
+      <w:pPr>
+        <w:pStyle w:val="af0"/>
+        <w:shd w:val="clear" w:color="auto" w:fill="2B2B2B"/>
+        <w:spacing w:before="0" w:beforeAutospacing="0" w:after="0" w:afterAutospacing="0"/>
+      </w:pPr>
+      <w:r>
+        <w:t>        cout &lt;&lt; "ERROR";</w:t>
+      </w:r>
+    </w:p>
+    <w:p>
+      <w:pPr>
+        <w:pStyle w:val="af0"/>
+        <w:shd w:val="clear" w:color="auto" w:fill="2B2B2B"/>
+        <w:spacing w:before="0" w:beforeAutospacing="0" w:after="0" w:afterAutospacing="0"/>
+      </w:pPr>
+      <w:r>
+        <w:t>        return 0;</w:t>
+      </w:r>
+    </w:p>
+    <w:p>
+      <w:pPr>
+        <w:pStyle w:val="af0"/>
+        <w:shd w:val="clear" w:color="auto" w:fill="2B2B2B"/>
+        <w:spacing w:before="0" w:beforeAutospacing="0" w:after="0" w:afterAutospacing="0"/>
+      </w:pPr>
+      <w:r>
+        <w:t>    }</w:t>
+      </w:r>
+    </w:p>
+    <w:p>
+      <w:pPr>
+        <w:pStyle w:val="af0"/>
+        <w:shd w:val="clear" w:color="auto" w:fill="2B2B2B"/>
+        <w:spacing w:before="0" w:beforeAutospacing="0" w:after="0" w:afterAutospacing="0"/>
+      </w:pPr>
+      <w:r>
+        <w:t>    else if (x &lt; y)</w:t>
+      </w:r>
+    </w:p>
+    <w:p>
+      <w:pPr>
+        <w:pStyle w:val="af0"/>
+        <w:shd w:val="clear" w:color="auto" w:fill="2B2B2B"/>
+        <w:spacing w:before="0" w:beforeAutospacing="0" w:after="0" w:afterAutospacing="0"/>
+      </w:pPr>
+      <w:r>
+        <w:t>    {</w:t>
+      </w:r>
+    </w:p>
+    <w:p>
+      <w:pPr>
+        <w:pStyle w:val="af0"/>
+        <w:shd w:val="clear" w:color="auto" w:fill="2B2B2B"/>
+        <w:spacing w:before="0" w:beforeAutospacing="0" w:after="0" w:afterAutospacing="0"/>
+      </w:pPr>
+      <w:r>
+        <w:t>        cout &lt;&lt; "LOSS";</w:t>
+      </w:r>
+    </w:p>
+    <w:p>
+      <w:pPr>
+        <w:pStyle w:val="af0"/>
+        <w:shd w:val="clear" w:color="auto" w:fill="2B2B2B"/>
+        <w:spacing w:before="0" w:beforeAutospacing="0" w:after="0" w:afterAutospacing="0"/>
+      </w:pPr>
+      <w:r>
+        <w:t>        return 0;</w:t>
+      </w:r>
+    </w:p>
+    <w:p>
+      <w:pPr>
+        <w:pStyle w:val="af0"/>
+        <w:shd w:val="clear" w:color="auto" w:fill="2B2B2B"/>
+        <w:spacing w:before="0" w:beforeAutospacing="0" w:after="0" w:afterAutospacing="0"/>
+      </w:pPr>
+      <w:r>
+        <w:t>    }</w:t>
+      </w:r>
+    </w:p>
+    <w:p>
+      <w:pPr>
+        <w:pStyle w:val="af0"/>
+        <w:shd w:val="clear" w:color="auto" w:fill="2B2B2B"/>
+        <w:spacing w:before="0" w:beforeAutospacing="0" w:after="0" w:afterAutospacing="0"/>
+      </w:pPr>
+    </w:p>
+    <w:p>
+      <w:pPr>
+        <w:pStyle w:val="af0"/>
+        <w:shd w:val="clear" w:color="auto" w:fill="2B2B2B"/>
+        <w:spacing w:before="0" w:beforeAutospacing="0" w:after="0" w:afterAutospacing="0"/>
+      </w:pPr>
+      <w:r>
+        <w:t>    return 1;</w:t>
+      </w:r>
+    </w:p>
+    <w:p>
+      <w:pPr>
+        <w:pStyle w:val="af0"/>
+        <w:shd w:val="clear" w:color="auto" w:fill="2B2B2B"/>
+        <w:spacing w:before="0" w:beforeAutospacing="0" w:after="0" w:afterAutospacing="0"/>
+      </w:pPr>
+      <w:r>
+        <w:t>}</w:t>
+      </w:r>
+    </w:p>
+    <w:p>
+      <w:pPr>
+        <w:pStyle w:val="af0"/>
+        <w:shd w:val="clear" w:color="auto" w:fill="2B2B2B"/>
+        <w:spacing w:before="0" w:beforeAutospacing="0" w:after="0" w:afterAutospacing="0"/>
+      </w:pPr>
+    </w:p>
+    <w:p>
+      <w:pPr>
+        <w:pStyle w:val="af0"/>
+        <w:shd w:val="clear" w:color="auto" w:fill="2B2B2B"/>
+        <w:spacing w:before="0" w:beforeAutospacing="0" w:after="0" w:afterAutospacing="0"/>
+      </w:pPr>
+      <w:r>
+        <w:t>int main()</w:t>
+      </w:r>
+    </w:p>
+    <w:p>
+      <w:pPr>
+        <w:pStyle w:val="af0"/>
+        <w:shd w:val="clear" w:color="auto" w:fill="2B2B2B"/>
+        <w:spacing w:before="0" w:beforeAutospacing="0" w:after="0" w:afterAutospacing="0"/>
+      </w:pPr>
+      <w:r>
+        <w:t>{</w:t>
+      </w:r>
+    </w:p>
+    <w:p>
+      <w:pPr>
+        <w:pStyle w:val="af0"/>
+        <w:shd w:val="clear" w:color="auto" w:fill="2B2B2B"/>
+        <w:spacing w:before="0" w:beforeAutospacing="0" w:after="0" w:afterAutospacing="0"/>
+      </w:pPr>
+      <w:r>
+        <w:t>    long long int a,b,c,d,e = 0;</w:t>
+      </w:r>
+    </w:p>
+    <w:p>
+      <w:pPr>
+        <w:pStyle w:val="af0"/>
+        <w:shd w:val="clear" w:color="auto" w:fill="2B2B2B"/>
+        <w:spacing w:before="0" w:beforeAutospacing="0" w:after="0" w:afterAutospacing="0"/>
+      </w:pPr>
+      <w:r>
+        <w:t>    cin &gt;&gt; a;</w:t>
+      </w:r>
+    </w:p>
+    <w:p>
+      <w:pPr>
+        <w:pStyle w:val="af0"/>
+        <w:shd w:val="clear" w:color="auto" w:fill="2B2B2B"/>
+        <w:spacing w:before="0" w:beforeAutospacing="0" w:after="0" w:afterAutospacing="0"/>
+      </w:pPr>
+      <w:r>
+        <w:t>    if (!(GameEnd(a, a)))</w:t>
+      </w:r>
+    </w:p>
+    <w:p>
+      <w:pPr>
+        <w:pStyle w:val="af0"/>
+        <w:shd w:val="clear" w:color="auto" w:fill="2B2B2B"/>
+        <w:spacing w:before="0" w:beforeAutospacing="0" w:after="0" w:afterAutospacing="0"/>
+      </w:pPr>
+      <w:r>
+        <w:t>    {</w:t>
+      </w:r>
+    </w:p>
+    <w:p>
+      <w:pPr>
+        <w:pStyle w:val="af0"/>
+        <w:shd w:val="clear" w:color="auto" w:fill="2B2B2B"/>
+        <w:spacing w:before="0" w:beforeAutospacing="0" w:after="0" w:afterAutospacing="0"/>
+      </w:pPr>
+      <w:r>
+        <w:t>        return 0;</w:t>
+      </w:r>
+    </w:p>
+    <w:p>
+      <w:pPr>
+        <w:pStyle w:val="af0"/>
+        <w:shd w:val="clear" w:color="auto" w:fill="2B2B2B"/>
+        <w:spacing w:before="0" w:beforeAutospacing="0" w:after="0" w:afterAutospacing="0"/>
+      </w:pPr>
+      <w:r>
+        <w:t>    }</w:t>
+      </w:r>
+    </w:p>
+    <w:p>
+      <w:pPr>
+        <w:pStyle w:val="af0"/>
+        <w:shd w:val="clear" w:color="auto" w:fill="2B2B2B"/>
+        <w:spacing w:before="0" w:beforeAutospacing="0" w:after="0" w:afterAutospacing="0"/>
+      </w:pPr>
+    </w:p>
+    <w:p>
+      <w:pPr>
+        <w:pStyle w:val="af0"/>
+        <w:shd w:val="clear" w:color="auto" w:fill="2B2B2B"/>
+        <w:spacing w:before="0" w:beforeAutospacing="0" w:after="0" w:afterAutospacing="0"/>
+      </w:pPr>
+      <w:r>
         <w:t>    cin &gt;&gt; b;</w:t>
       </w:r>
     </w:p>
@@ -2908,59 +3648,230 @@
         <w:shd w:val="clear" w:color="auto" w:fill="2B2B2B"/>
         <w:spacing w:before="0" w:beforeAutospacing="0" w:after="0" w:afterAutospacing="0"/>
       </w:pPr>
-    </w:p>
-    <w:p>
-      <w:pPr>
-        <w:pStyle w:val="af0"/>
-        <w:shd w:val="clear" w:color="auto" w:fill="2B2B2B"/>
-        <w:spacing w:before="0" w:beforeAutospacing="0" w:after="0" w:afterAutospacing="0"/>
-      </w:pPr>
-      <w:r>
-        <w:t>    temp1 = pow(a+b, 3) - pow(a, 3);</w:t>
-      </w:r>
-    </w:p>
-    <w:p>
-      <w:pPr>
-        <w:pStyle w:val="af0"/>
-        <w:shd w:val="clear" w:color="auto" w:fill="2B2B2B"/>
-        <w:spacing w:before="0" w:beforeAutospacing="0" w:after="0" w:afterAutospacing="0"/>
-      </w:pPr>
-      <w:r>
-        <w:t>    temp2 = 3*a*pow(b, 2) + pow(b, 3) + 3*b*pow(a, 2);</w:t>
-      </w:r>
-    </w:p>
-    <w:p>
-      <w:pPr>
-        <w:pStyle w:val="af0"/>
-        <w:shd w:val="clear" w:color="auto" w:fill="2B2B2B"/>
-        <w:spacing w:before="0" w:beforeAutospacing="0" w:after="0" w:afterAutospacing="0"/>
-      </w:pPr>
-    </w:p>
-    <w:p>
-      <w:pPr>
-        <w:pStyle w:val="af0"/>
-        <w:shd w:val="clear" w:color="auto" w:fill="2B2B2B"/>
-        <w:spacing w:before="0" w:beforeAutospacing="0" w:after="0" w:afterAutospacing="0"/>
-      </w:pPr>
-      <w:r>
-        <w:t>    result = temp1/temp2;</w:t>
-      </w:r>
-    </w:p>
-    <w:p>
-      <w:pPr>
-        <w:pStyle w:val="af0"/>
-        <w:shd w:val="clear" w:color="auto" w:fill="2B2B2B"/>
-        <w:spacing w:before="0" w:beforeAutospacing="0" w:after="0" w:afterAutospacing="0"/>
-      </w:pPr>
-    </w:p>
-    <w:p>
-      <w:pPr>
-        <w:pStyle w:val="af0"/>
-        <w:shd w:val="clear" w:color="auto" w:fill="2B2B2B"/>
-        <w:spacing w:before="0" w:beforeAutospacing="0" w:after="0" w:afterAutospacing="0"/>
-      </w:pPr>
-      <w:r>
-        <w:t>    cout &lt;&lt; "Result = " &lt;&lt; result;</w:t>
+      <w:r>
+        <w:t>    if (!(GameEnd(a, b)))</w:t>
+      </w:r>
+    </w:p>
+    <w:p>
+      <w:pPr>
+        <w:pStyle w:val="af0"/>
+        <w:shd w:val="clear" w:color="auto" w:fill="2B2B2B"/>
+        <w:spacing w:before="0" w:beforeAutospacing="0" w:after="0" w:afterAutospacing="0"/>
+      </w:pPr>
+      <w:r>
+        <w:t>    {</w:t>
+      </w:r>
+    </w:p>
+    <w:p>
+      <w:pPr>
+        <w:pStyle w:val="af0"/>
+        <w:shd w:val="clear" w:color="auto" w:fill="2B2B2B"/>
+        <w:spacing w:before="0" w:beforeAutospacing="0" w:after="0" w:afterAutospacing="0"/>
+      </w:pPr>
+      <w:r>
+        <w:t>        return 0;</w:t>
+      </w:r>
+    </w:p>
+    <w:p>
+      <w:pPr>
+        <w:pStyle w:val="af0"/>
+        <w:shd w:val="clear" w:color="auto" w:fill="2B2B2B"/>
+        <w:spacing w:before="0" w:beforeAutospacing="0" w:after="0" w:afterAutospacing="0"/>
+      </w:pPr>
+      <w:r>
+        <w:t>    }</w:t>
+      </w:r>
+    </w:p>
+    <w:p>
+      <w:pPr>
+        <w:pStyle w:val="af0"/>
+        <w:shd w:val="clear" w:color="auto" w:fill="2B2B2B"/>
+        <w:spacing w:before="0" w:beforeAutospacing="0" w:after="0" w:afterAutospacing="0"/>
+      </w:pPr>
+    </w:p>
+    <w:p>
+      <w:pPr>
+        <w:pStyle w:val="af0"/>
+        <w:shd w:val="clear" w:color="auto" w:fill="2B2B2B"/>
+        <w:spacing w:before="0" w:beforeAutospacing="0" w:after="0" w:afterAutospacing="0"/>
+      </w:pPr>
+      <w:r>
+        <w:t>    cin &gt;&gt; c;</w:t>
+      </w:r>
+    </w:p>
+    <w:p>
+      <w:pPr>
+        <w:pStyle w:val="af0"/>
+        <w:shd w:val="clear" w:color="auto" w:fill="2B2B2B"/>
+        <w:spacing w:before="0" w:beforeAutospacing="0" w:after="0" w:afterAutospacing="0"/>
+      </w:pPr>
+      <w:r>
+        <w:t>    if (!(GameEnd(b, c)))</w:t>
+      </w:r>
+    </w:p>
+    <w:p>
+      <w:pPr>
+        <w:pStyle w:val="af0"/>
+        <w:shd w:val="clear" w:color="auto" w:fill="2B2B2B"/>
+        <w:spacing w:before="0" w:beforeAutospacing="0" w:after="0" w:afterAutospacing="0"/>
+      </w:pPr>
+      <w:r>
+        <w:t>    {</w:t>
+      </w:r>
+    </w:p>
+    <w:p>
+      <w:pPr>
+        <w:pStyle w:val="af0"/>
+        <w:shd w:val="clear" w:color="auto" w:fill="2B2B2B"/>
+        <w:spacing w:before="0" w:beforeAutospacing="0" w:after="0" w:afterAutospacing="0"/>
+      </w:pPr>
+      <w:r>
+        <w:t>        return 0;</w:t>
+      </w:r>
+    </w:p>
+    <w:p>
+      <w:pPr>
+        <w:pStyle w:val="af0"/>
+        <w:shd w:val="clear" w:color="auto" w:fill="2B2B2B"/>
+        <w:spacing w:before="0" w:beforeAutospacing="0" w:after="0" w:afterAutospacing="0"/>
+      </w:pPr>
+      <w:r>
+        <w:t>    }</w:t>
+      </w:r>
+    </w:p>
+    <w:p>
+      <w:pPr>
+        <w:pStyle w:val="af0"/>
+        <w:shd w:val="clear" w:color="auto" w:fill="2B2B2B"/>
+        <w:spacing w:before="0" w:beforeAutospacing="0" w:after="0" w:afterAutospacing="0"/>
+      </w:pPr>
+      <w:r>
+        <w:t xml:space="preserve">    </w:t>
+      </w:r>
+    </w:p>
+    <w:p>
+      <w:pPr>
+        <w:pStyle w:val="af0"/>
+        <w:shd w:val="clear" w:color="auto" w:fill="2B2B2B"/>
+        <w:spacing w:before="0" w:beforeAutospacing="0" w:after="0" w:afterAutospacing="0"/>
+      </w:pPr>
+      <w:r>
+        <w:t>    cin &gt;&gt; d;</w:t>
+      </w:r>
+    </w:p>
+    <w:p>
+      <w:pPr>
+        <w:pStyle w:val="af0"/>
+        <w:shd w:val="clear" w:color="auto" w:fill="2B2B2B"/>
+        <w:spacing w:before="0" w:beforeAutospacing="0" w:after="0" w:afterAutospacing="0"/>
+      </w:pPr>
+      <w:r>
+        <w:t>    if (!(GameEnd(c, d)))</w:t>
+      </w:r>
+    </w:p>
+    <w:p>
+      <w:pPr>
+        <w:pStyle w:val="af0"/>
+        <w:shd w:val="clear" w:color="auto" w:fill="2B2B2B"/>
+        <w:spacing w:before="0" w:beforeAutospacing="0" w:after="0" w:afterAutospacing="0"/>
+      </w:pPr>
+      <w:r>
+        <w:t>    {</w:t>
+      </w:r>
+    </w:p>
+    <w:p>
+      <w:pPr>
+        <w:pStyle w:val="af0"/>
+        <w:shd w:val="clear" w:color="auto" w:fill="2B2B2B"/>
+        <w:spacing w:before="0" w:beforeAutospacing="0" w:after="0" w:afterAutospacing="0"/>
+      </w:pPr>
+      <w:r>
+        <w:t>        return 0;</w:t>
+      </w:r>
+    </w:p>
+    <w:p>
+      <w:pPr>
+        <w:pStyle w:val="af0"/>
+        <w:shd w:val="clear" w:color="auto" w:fill="2B2B2B"/>
+        <w:spacing w:before="0" w:beforeAutospacing="0" w:after="0" w:afterAutospacing="0"/>
+      </w:pPr>
+      <w:r>
+        <w:t>    }</w:t>
+      </w:r>
+    </w:p>
+    <w:p>
+      <w:pPr>
+        <w:pStyle w:val="af0"/>
+        <w:shd w:val="clear" w:color="auto" w:fill="2B2B2B"/>
+        <w:spacing w:before="0" w:beforeAutospacing="0" w:after="0" w:afterAutospacing="0"/>
+      </w:pPr>
+    </w:p>
+    <w:p>
+      <w:pPr>
+        <w:pStyle w:val="af0"/>
+        <w:shd w:val="clear" w:color="auto" w:fill="2B2B2B"/>
+        <w:spacing w:before="0" w:beforeAutospacing="0" w:after="0" w:afterAutospacing="0"/>
+      </w:pPr>
+      <w:r>
+        <w:t>    cin &gt;&gt; e;</w:t>
+      </w:r>
+    </w:p>
+    <w:p>
+      <w:pPr>
+        <w:pStyle w:val="af0"/>
+        <w:shd w:val="clear" w:color="auto" w:fill="2B2B2B"/>
+        <w:spacing w:before="0" w:beforeAutospacing="0" w:after="0" w:afterAutospacing="0"/>
+      </w:pPr>
+      <w:r>
+        <w:lastRenderedPageBreak/>
+        <w:t>    if (!(GameEnd(d, e)))</w:t>
+      </w:r>
+    </w:p>
+    <w:p>
+      <w:pPr>
+        <w:pStyle w:val="af0"/>
+        <w:shd w:val="clear" w:color="auto" w:fill="2B2B2B"/>
+        <w:spacing w:before="0" w:beforeAutospacing="0" w:after="0" w:afterAutospacing="0"/>
+      </w:pPr>
+      <w:r>
+        <w:t>    {</w:t>
+      </w:r>
+    </w:p>
+    <w:p>
+      <w:pPr>
+        <w:pStyle w:val="af0"/>
+        <w:shd w:val="clear" w:color="auto" w:fill="2B2B2B"/>
+        <w:spacing w:before="0" w:beforeAutospacing="0" w:after="0" w:afterAutospacing="0"/>
+      </w:pPr>
+      <w:r>
+        <w:t>        return 0;</w:t>
+      </w:r>
+    </w:p>
+    <w:p>
+      <w:pPr>
+        <w:pStyle w:val="af0"/>
+        <w:shd w:val="clear" w:color="auto" w:fill="2B2B2B"/>
+        <w:spacing w:before="0" w:beforeAutospacing="0" w:after="0" w:afterAutospacing="0"/>
+      </w:pPr>
+      <w:r>
+        <w:t>    }</w:t>
+      </w:r>
+    </w:p>
+    <w:p>
+      <w:pPr>
+        <w:pStyle w:val="af0"/>
+        <w:shd w:val="clear" w:color="auto" w:fill="2B2B2B"/>
+        <w:spacing w:before="0" w:beforeAutospacing="0" w:after="0" w:afterAutospacing="0"/>
+      </w:pPr>
+    </w:p>
+    <w:p>
+      <w:pPr>
+        <w:pStyle w:val="af0"/>
+        <w:shd w:val="clear" w:color="auto" w:fill="2B2B2B"/>
+        <w:spacing w:before="0" w:beforeAutospacing="0" w:after="0" w:afterAutospacing="0"/>
+      </w:pPr>
+      <w:r>
+        <w:t>    cout &lt;&lt; "WIN";</w:t>
       </w:r>
     </w:p>
     <w:p>
@@ -3002,7 +3913,7 @@
         <w:rPr>
           <w:color w:val="000000"/>
         </w:rPr>
-        <w:t>Код для завдання №1</w:t>
+        <w:t>Код для завдання №3</w:t>
       </w:r>
     </w:p>
     <w:p>
@@ -3023,7 +3934,7 @@
         <w:rPr>
           <w:color w:val="000000"/>
         </w:rPr>
-        <w:t>2</w:t>
+        <w:t>4</w:t>
       </w:r>
       <w:r>
         <w:rPr>
@@ -3036,10 +3947,14 @@
       <w:pPr>
         <w:pStyle w:val="af0"/>
         <w:spacing w:before="0" w:beforeAutospacing="0" w:after="200" w:afterAutospacing="0"/>
-      </w:pPr>
-      <w:r>
         <w:rPr>
           <w:color w:val="000000"/>
+          <w:lang w:val="en-US"/>
+        </w:rPr>
+      </w:pPr>
+      <w:r>
+        <w:rPr>
+          <w:color w:val="000000"/>
         </w:rPr>
         <w:t>Посилання на файл програми у пул-запиті GitHub</w:t>
       </w:r>
@@ -3047,6 +3962,21 @@
     <w:p>
       <w:pPr>
         <w:pStyle w:val="af0"/>
+        <w:spacing w:before="0" w:beforeAutospacing="0" w:after="200" w:afterAutospacing="0"/>
+        <w:rPr>
+          <w:lang w:val="en-US"/>
+        </w:rPr>
+      </w:pPr>
+      <w:r>
+        <w:rPr>
+          <w:lang w:val="en-US"/>
+        </w:rPr>
+        <w:t>https://github.com/artificial-intelligence-department/ai_programming_playground_2024/pull/107/files#diff-3e9454024dd821ff17666512c0a1210028af70cb93af6eeb85f56f62f543674c</w:t>
+      </w:r>
+    </w:p>
+    <w:p>
+      <w:pPr>
+        <w:pStyle w:val="af0"/>
         <w:shd w:val="clear" w:color="auto" w:fill="2B2B2B"/>
         <w:spacing w:before="0" w:beforeAutospacing="0" w:after="0" w:afterAutospacing="0"/>
       </w:pPr>
@@ -3105,122 +4035,677 @@
         <w:spacing w:before="0" w:beforeAutospacing="0" w:after="0" w:afterAutospacing="0"/>
       </w:pPr>
       <w:r>
-        <w:t>    double n,m = 0;</w:t>
-      </w:r>
-    </w:p>
-    <w:p>
-      <w:pPr>
-        <w:pStyle w:val="af0"/>
-        <w:shd w:val="clear" w:color="auto" w:fill="2B2B2B"/>
-        <w:spacing w:before="0" w:beforeAutospacing="0" w:after="0" w:afterAutospacing="0"/>
-      </w:pPr>
-    </w:p>
-    <w:p>
-      <w:pPr>
-        <w:pStyle w:val="af0"/>
-        <w:shd w:val="clear" w:color="auto" w:fill="2B2B2B"/>
-        <w:spacing w:before="0" w:beforeAutospacing="0" w:after="0" w:afterAutospacing="0"/>
-      </w:pPr>
-      <w:r>
-        <w:t>    cout &lt;&lt; "n = ";</w:t>
-      </w:r>
-    </w:p>
-    <w:p>
-      <w:pPr>
-        <w:pStyle w:val="af0"/>
-        <w:shd w:val="clear" w:color="auto" w:fill="2B2B2B"/>
-        <w:spacing w:before="0" w:beforeAutospacing="0" w:after="0" w:afterAutospacing="0"/>
-      </w:pPr>
-      <w:r>
-        <w:t>    cin &gt;&gt; n;</w:t>
-      </w:r>
-    </w:p>
-    <w:p>
-      <w:pPr>
-        <w:pStyle w:val="af0"/>
-        <w:shd w:val="clear" w:color="auto" w:fill="2B2B2B"/>
-        <w:spacing w:before="0" w:beforeAutospacing="0" w:after="0" w:afterAutospacing="0"/>
-      </w:pPr>
-      <w:r>
-        <w:t>    cout &lt;&lt; "m = ";</w:t>
-      </w:r>
-    </w:p>
-    <w:p>
-      <w:pPr>
-        <w:pStyle w:val="af0"/>
-        <w:shd w:val="clear" w:color="auto" w:fill="2B2B2B"/>
-        <w:spacing w:before="0" w:beforeAutospacing="0" w:after="0" w:afterAutospacing="0"/>
-      </w:pPr>
-      <w:r>
-        <w:t>    cin &gt;&gt; m;</w:t>
-      </w:r>
-    </w:p>
-    <w:p>
-      <w:pPr>
-        <w:pStyle w:val="af0"/>
-        <w:shd w:val="clear" w:color="auto" w:fill="2B2B2B"/>
-        <w:spacing w:before="0" w:beforeAutospacing="0" w:after="0" w:afterAutospacing="0"/>
-      </w:pPr>
-    </w:p>
-    <w:p>
-      <w:pPr>
-        <w:pStyle w:val="af0"/>
-        <w:shd w:val="clear" w:color="auto" w:fill="2B2B2B"/>
-        <w:spacing w:before="0" w:beforeAutospacing="0" w:after="0" w:afterAutospacing="0"/>
-      </w:pPr>
-      <w:r>
-        <w:t>    cout &lt;&lt; "1) n++ - m = " &lt;&lt; n++ - m &lt;&lt; endl;</w:t>
-      </w:r>
-    </w:p>
-    <w:p>
-      <w:pPr>
-        <w:pStyle w:val="af0"/>
-        <w:shd w:val="clear" w:color="auto" w:fill="2B2B2B"/>
-        <w:spacing w:before="0" w:beforeAutospacing="0" w:after="0" w:afterAutospacing="0"/>
-      </w:pPr>
-    </w:p>
-    <w:p>
-      <w:pPr>
-        <w:pStyle w:val="af0"/>
-        <w:shd w:val="clear" w:color="auto" w:fill="2B2B2B"/>
-        <w:spacing w:before="0" w:beforeAutospacing="0" w:after="0" w:afterAutospacing="0"/>
-      </w:pPr>
-      <w:r>
-        <w:t>    cout &lt;&lt; "2) m-- &gt; n  -  " &lt;&lt; ((m-- &gt; n)? "True" : "False") &lt;&lt; endl;</w:t>
-      </w:r>
-    </w:p>
-    <w:p>
-      <w:pPr>
-        <w:pStyle w:val="af0"/>
-        <w:shd w:val="clear" w:color="auto" w:fill="2B2B2B"/>
-        <w:spacing w:before="0" w:beforeAutospacing="0" w:after="0" w:afterAutospacing="0"/>
-      </w:pPr>
-    </w:p>
-    <w:p>
-      <w:pPr>
-        <w:pStyle w:val="af0"/>
-        <w:shd w:val="clear" w:color="auto" w:fill="2B2B2B"/>
-        <w:spacing w:before="0" w:beforeAutospacing="0" w:after="0" w:afterAutospacing="0"/>
-      </w:pPr>
-      <w:r>
-        <w:t>    cout &lt;&lt; "3) n-- &gt; m  -  " &lt;&lt; ((n-- &gt; m)? "True" : "False") &lt;&lt; endl;</w:t>
-      </w:r>
-    </w:p>
-    <w:p>
-      <w:pPr>
-        <w:pStyle w:val="af0"/>
-        <w:shd w:val="clear" w:color="auto" w:fill="2B2B2B"/>
-        <w:spacing w:before="0" w:beforeAutospacing="0" w:after="0" w:afterAutospacing="0"/>
-      </w:pPr>
-    </w:p>
-    <w:p>
-      <w:pPr>
-        <w:pStyle w:val="af0"/>
-        <w:shd w:val="clear" w:color="auto" w:fill="2B2B2B"/>
-        <w:spacing w:before="0" w:beforeAutospacing="0" w:after="0" w:afterAutospacing="0"/>
-      </w:pPr>
-      <w:r>
-        <w:t>    return 0;</w:t>
+        <w:t xml:space="preserve">    string weather;</w:t>
+      </w:r>
+    </w:p>
+    <w:p>
+      <w:pPr>
+        <w:pStyle w:val="af0"/>
+        <w:shd w:val="clear" w:color="auto" w:fill="2B2B2B"/>
+        <w:spacing w:before="0" w:beforeAutospacing="0" w:after="0" w:afterAutospacing="0"/>
+      </w:pPr>
+      <w:r>
+        <w:t xml:space="preserve">    int temp = 0;</w:t>
+      </w:r>
+    </w:p>
+    <w:p>
+      <w:pPr>
+        <w:pStyle w:val="af0"/>
+        <w:shd w:val="clear" w:color="auto" w:fill="2B2B2B"/>
+        <w:spacing w:before="0" w:beforeAutospacing="0" w:after="0" w:afterAutospacing="0"/>
+      </w:pPr>
+      <w:r>
+        <w:t xml:space="preserve">    cout &lt;&lt; "Enter one of the following variants of the weather:\n -sunny\n -rainy\n -cloudy\n -snowy\n -windy\nWrite it here: ";</w:t>
+      </w:r>
+    </w:p>
+    <w:p>
+      <w:pPr>
+        <w:pStyle w:val="af0"/>
+        <w:shd w:val="clear" w:color="auto" w:fill="2B2B2B"/>
+        <w:spacing w:before="0" w:beforeAutospacing="0" w:after="0" w:afterAutospacing="0"/>
+      </w:pPr>
+      <w:r>
+        <w:t xml:space="preserve">    do</w:t>
+      </w:r>
+    </w:p>
+    <w:p>
+      <w:pPr>
+        <w:pStyle w:val="af0"/>
+        <w:shd w:val="clear" w:color="auto" w:fill="2B2B2B"/>
+        <w:spacing w:before="0" w:beforeAutospacing="0" w:after="0" w:afterAutospacing="0"/>
+      </w:pPr>
+      <w:r>
+        <w:t xml:space="preserve">    {</w:t>
+      </w:r>
+    </w:p>
+    <w:p>
+      <w:pPr>
+        <w:pStyle w:val="af0"/>
+        <w:shd w:val="clear" w:color="auto" w:fill="2B2B2B"/>
+        <w:spacing w:before="0" w:beforeAutospacing="0" w:after="0" w:afterAutospacing="0"/>
+      </w:pPr>
+      <w:r>
+        <w:t xml:space="preserve">        cin &gt;&gt; weather;</w:t>
+      </w:r>
+    </w:p>
+    <w:p>
+      <w:pPr>
+        <w:pStyle w:val="af0"/>
+        <w:shd w:val="clear" w:color="auto" w:fill="2B2B2B"/>
+        <w:spacing w:before="0" w:beforeAutospacing="0" w:after="0" w:afterAutospacing="0"/>
+      </w:pPr>
+    </w:p>
+    <w:p>
+      <w:pPr>
+        <w:pStyle w:val="af0"/>
+        <w:shd w:val="clear" w:color="auto" w:fill="2B2B2B"/>
+        <w:spacing w:before="0" w:beforeAutospacing="0" w:after="0" w:afterAutospacing="0"/>
+      </w:pPr>
+      <w:r>
+        <w:t xml:space="preserve">        if(!(weather == "sunny" || weather == "rainy" || weather == "cloudy" || weather == "windy" || weather == "snowy"))</w:t>
+      </w:r>
+    </w:p>
+    <w:p>
+      <w:pPr>
+        <w:pStyle w:val="af0"/>
+        <w:shd w:val="clear" w:color="auto" w:fill="2B2B2B"/>
+        <w:spacing w:before="0" w:beforeAutospacing="0" w:after="0" w:afterAutospacing="0"/>
+      </w:pPr>
+      <w:r>
+        <w:t xml:space="preserve">        {</w:t>
+      </w:r>
+    </w:p>
+    <w:p>
+      <w:pPr>
+        <w:pStyle w:val="af0"/>
+        <w:shd w:val="clear" w:color="auto" w:fill="2B2B2B"/>
+        <w:spacing w:before="0" w:beforeAutospacing="0" w:after="0" w:afterAutospacing="0"/>
+      </w:pPr>
+      <w:r>
+        <w:t xml:space="preserve">            cout &lt;&lt; "Invalid weather type. Please try again. " &lt;&lt; endl;</w:t>
+      </w:r>
+    </w:p>
+    <w:p>
+      <w:pPr>
+        <w:pStyle w:val="af0"/>
+        <w:shd w:val="clear" w:color="auto" w:fill="2B2B2B"/>
+        <w:spacing w:before="0" w:beforeAutospacing="0" w:after="0" w:afterAutospacing="0"/>
+      </w:pPr>
+      <w:r>
+        <w:t xml:space="preserve">        }</w:t>
+      </w:r>
+    </w:p>
+    <w:p>
+      <w:pPr>
+        <w:pStyle w:val="af0"/>
+        <w:shd w:val="clear" w:color="auto" w:fill="2B2B2B"/>
+        <w:spacing w:before="0" w:beforeAutospacing="0" w:after="0" w:afterAutospacing="0"/>
+      </w:pPr>
+      <w:r>
+        <w:t xml:space="preserve">        </w:t>
+      </w:r>
+    </w:p>
+    <w:p>
+      <w:pPr>
+        <w:pStyle w:val="af0"/>
+        <w:shd w:val="clear" w:color="auto" w:fill="2B2B2B"/>
+        <w:spacing w:before="0" w:beforeAutospacing="0" w:after="0" w:afterAutospacing="0"/>
+      </w:pPr>
+    </w:p>
+    <w:p>
+      <w:pPr>
+        <w:pStyle w:val="af0"/>
+        <w:shd w:val="clear" w:color="auto" w:fill="2B2B2B"/>
+        <w:spacing w:before="0" w:beforeAutospacing="0" w:after="0" w:afterAutospacing="0"/>
+      </w:pPr>
+      <w:r>
+        <w:t xml:space="preserve">    } while (!(weather == "sunny" || weather == "rainy" || weather == "cloudy" || weather == "windy" || weather == "snowy"));</w:t>
+      </w:r>
+    </w:p>
+    <w:p>
+      <w:pPr>
+        <w:pStyle w:val="af0"/>
+        <w:shd w:val="clear" w:color="auto" w:fill="2B2B2B"/>
+        <w:spacing w:before="0" w:beforeAutospacing="0" w:after="0" w:afterAutospacing="0"/>
+      </w:pPr>
+      <w:r>
+        <w:t xml:space="preserve">    </w:t>
+      </w:r>
+    </w:p>
+    <w:p>
+      <w:pPr>
+        <w:pStyle w:val="af0"/>
+        <w:shd w:val="clear" w:color="auto" w:fill="2B2B2B"/>
+        <w:spacing w:before="0" w:beforeAutospacing="0" w:after="0" w:afterAutospacing="0"/>
+      </w:pPr>
+      <w:r>
+        <w:t xml:space="preserve">    if (weather == "rainy" || weather == "snowy")</w:t>
+      </w:r>
+    </w:p>
+    <w:p>
+      <w:pPr>
+        <w:pStyle w:val="af0"/>
+        <w:shd w:val="clear" w:color="auto" w:fill="2B2B2B"/>
+        <w:spacing w:before="0" w:beforeAutospacing="0" w:after="0" w:afterAutospacing="0"/>
+      </w:pPr>
+      <w:r>
+        <w:t xml:space="preserve">    {</w:t>
+      </w:r>
+    </w:p>
+    <w:p>
+      <w:pPr>
+        <w:pStyle w:val="af0"/>
+        <w:shd w:val="clear" w:color="auto" w:fill="2B2B2B"/>
+        <w:spacing w:before="0" w:beforeAutospacing="0" w:after="0" w:afterAutospacing="0"/>
+      </w:pPr>
+      <w:r>
+        <w:t xml:space="preserve">        cout &lt;&lt; "You should wear a jacket if you`re planning to go outside today." &lt;&lt; endl;</w:t>
+      </w:r>
+    </w:p>
+    <w:p>
+      <w:pPr>
+        <w:pStyle w:val="af0"/>
+        <w:shd w:val="clear" w:color="auto" w:fill="2B2B2B"/>
+        <w:spacing w:before="0" w:beforeAutospacing="0" w:after="0" w:afterAutospacing="0"/>
+      </w:pPr>
+      <w:r>
+        <w:t xml:space="preserve">    }</w:t>
+      </w:r>
+    </w:p>
+    <w:p>
+      <w:pPr>
+        <w:pStyle w:val="af0"/>
+        <w:shd w:val="clear" w:color="auto" w:fill="2B2B2B"/>
+        <w:spacing w:before="0" w:beforeAutospacing="0" w:after="0" w:afterAutospacing="0"/>
+      </w:pPr>
+    </w:p>
+    <w:p>
+      <w:pPr>
+        <w:pStyle w:val="af0"/>
+        <w:shd w:val="clear" w:color="auto" w:fill="2B2B2B"/>
+        <w:spacing w:before="0" w:beforeAutospacing="0" w:after="0" w:afterAutospacing="0"/>
+      </w:pPr>
+      <w:r>
+        <w:t xml:space="preserve">    cout &lt;&lt; "Activity for the day:" &lt;&lt; endl;</w:t>
+      </w:r>
+    </w:p>
+    <w:p>
+      <w:pPr>
+        <w:pStyle w:val="af0"/>
+        <w:shd w:val="clear" w:color="auto" w:fill="2B2B2B"/>
+        <w:spacing w:before="0" w:beforeAutospacing="0" w:after="0" w:afterAutospacing="0"/>
+      </w:pPr>
+    </w:p>
+    <w:p>
+      <w:pPr>
+        <w:pStyle w:val="af0"/>
+        <w:shd w:val="clear" w:color="auto" w:fill="2B2B2B"/>
+        <w:spacing w:before="0" w:beforeAutospacing="0" w:after="0" w:afterAutospacing="0"/>
+      </w:pPr>
+      <w:r>
+        <w:t xml:space="preserve">    if(weather == "sunny")</w:t>
+      </w:r>
+    </w:p>
+    <w:p>
+      <w:pPr>
+        <w:pStyle w:val="af0"/>
+        <w:shd w:val="clear" w:color="auto" w:fill="2B2B2B"/>
+        <w:spacing w:before="0" w:beforeAutospacing="0" w:after="0" w:afterAutospacing="0"/>
+      </w:pPr>
+      <w:r>
+        <w:t xml:space="preserve">    {</w:t>
+      </w:r>
+    </w:p>
+    <w:p>
+      <w:pPr>
+        <w:pStyle w:val="af0"/>
+        <w:shd w:val="clear" w:color="auto" w:fill="2B2B2B"/>
+        <w:spacing w:before="0" w:beforeAutospacing="0" w:after="0" w:afterAutospacing="0"/>
+      </w:pPr>
+      <w:r>
+        <w:lastRenderedPageBreak/>
+        <w:t xml:space="preserve">        temp = 1;</w:t>
+      </w:r>
+    </w:p>
+    <w:p>
+      <w:pPr>
+        <w:pStyle w:val="af0"/>
+        <w:shd w:val="clear" w:color="auto" w:fill="2B2B2B"/>
+        <w:spacing w:before="0" w:beforeAutospacing="0" w:after="0" w:afterAutospacing="0"/>
+      </w:pPr>
+      <w:r>
+        <w:t xml:space="preserve">        cout &lt;&lt; "-It is a great day for a picnic" &lt;&lt; endl;</w:t>
+      </w:r>
+    </w:p>
+    <w:p>
+      <w:pPr>
+        <w:pStyle w:val="af0"/>
+        <w:shd w:val="clear" w:color="auto" w:fill="2B2B2B"/>
+        <w:spacing w:before="0" w:beforeAutospacing="0" w:after="0" w:afterAutospacing="0"/>
+      </w:pPr>
+      <w:r>
+        <w:t xml:space="preserve">    }</w:t>
+      </w:r>
+    </w:p>
+    <w:p>
+      <w:pPr>
+        <w:pStyle w:val="af0"/>
+        <w:shd w:val="clear" w:color="auto" w:fill="2B2B2B"/>
+        <w:spacing w:before="0" w:beforeAutospacing="0" w:after="0" w:afterAutospacing="0"/>
+      </w:pPr>
+      <w:r>
+        <w:t xml:space="preserve">    else if (weather == "rainy")</w:t>
+      </w:r>
+    </w:p>
+    <w:p>
+      <w:pPr>
+        <w:pStyle w:val="af0"/>
+        <w:shd w:val="clear" w:color="auto" w:fill="2B2B2B"/>
+        <w:spacing w:before="0" w:beforeAutospacing="0" w:after="0" w:afterAutospacing="0"/>
+      </w:pPr>
+      <w:r>
+        <w:t xml:space="preserve">    {</w:t>
+      </w:r>
+    </w:p>
+    <w:p>
+      <w:pPr>
+        <w:pStyle w:val="af0"/>
+        <w:shd w:val="clear" w:color="auto" w:fill="2B2B2B"/>
+        <w:spacing w:before="0" w:beforeAutospacing="0" w:after="0" w:afterAutospacing="0"/>
+      </w:pPr>
+      <w:r>
+        <w:t xml:space="preserve">        temp = 2;</w:t>
+      </w:r>
+    </w:p>
+    <w:p>
+      <w:pPr>
+        <w:pStyle w:val="af0"/>
+        <w:shd w:val="clear" w:color="auto" w:fill="2B2B2B"/>
+        <w:spacing w:before="0" w:beforeAutospacing="0" w:after="0" w:afterAutospacing="0"/>
+      </w:pPr>
+      <w:r>
+        <w:t xml:space="preserve">        cout &lt;&lt; "-The weather is perfect for staying inside and reading a book." &lt;&lt; endl;</w:t>
+      </w:r>
+    </w:p>
+    <w:p>
+      <w:pPr>
+        <w:pStyle w:val="af0"/>
+        <w:shd w:val="clear" w:color="auto" w:fill="2B2B2B"/>
+        <w:spacing w:before="0" w:beforeAutospacing="0" w:after="0" w:afterAutospacing="0"/>
+      </w:pPr>
+      <w:r>
+        <w:t xml:space="preserve">    }</w:t>
+      </w:r>
+    </w:p>
+    <w:p>
+      <w:pPr>
+        <w:pStyle w:val="af0"/>
+        <w:shd w:val="clear" w:color="auto" w:fill="2B2B2B"/>
+        <w:spacing w:before="0" w:beforeAutospacing="0" w:after="0" w:afterAutospacing="0"/>
+      </w:pPr>
+      <w:r>
+        <w:t xml:space="preserve">    else if (weather == "cloudy")</w:t>
+      </w:r>
+    </w:p>
+    <w:p>
+      <w:pPr>
+        <w:pStyle w:val="af0"/>
+        <w:shd w:val="clear" w:color="auto" w:fill="2B2B2B"/>
+        <w:spacing w:before="0" w:beforeAutospacing="0" w:after="0" w:afterAutospacing="0"/>
+      </w:pPr>
+      <w:r>
+        <w:t xml:space="preserve">    {</w:t>
+      </w:r>
+    </w:p>
+    <w:p>
+      <w:pPr>
+        <w:pStyle w:val="af0"/>
+        <w:shd w:val="clear" w:color="auto" w:fill="2B2B2B"/>
+        <w:spacing w:before="0" w:beforeAutospacing="0" w:after="0" w:afterAutospacing="0"/>
+      </w:pPr>
+      <w:r>
+        <w:t xml:space="preserve">        temp = 3;</w:t>
+      </w:r>
+    </w:p>
+    <w:p>
+      <w:pPr>
+        <w:pStyle w:val="af0"/>
+        <w:shd w:val="clear" w:color="auto" w:fill="2B2B2B"/>
+        <w:spacing w:before="0" w:beforeAutospacing="0" w:after="0" w:afterAutospacing="0"/>
+      </w:pPr>
+      <w:r>
+        <w:t xml:space="preserve">        cout &lt;&lt; "-Maybe you should visit the museum?" &lt;&lt; endl;</w:t>
+      </w:r>
+    </w:p>
+    <w:p>
+      <w:pPr>
+        <w:pStyle w:val="af0"/>
+        <w:shd w:val="clear" w:color="auto" w:fill="2B2B2B"/>
+        <w:spacing w:before="0" w:beforeAutospacing="0" w:after="0" w:afterAutospacing="0"/>
+      </w:pPr>
+      <w:r>
+        <w:t xml:space="preserve">    }</w:t>
+      </w:r>
+    </w:p>
+    <w:p>
+      <w:pPr>
+        <w:pStyle w:val="af0"/>
+        <w:shd w:val="clear" w:color="auto" w:fill="2B2B2B"/>
+        <w:spacing w:before="0" w:beforeAutospacing="0" w:after="0" w:afterAutospacing="0"/>
+      </w:pPr>
+      <w:r>
+        <w:t xml:space="preserve">    else if (weather == "windy")</w:t>
+      </w:r>
+    </w:p>
+    <w:p>
+      <w:pPr>
+        <w:pStyle w:val="af0"/>
+        <w:shd w:val="clear" w:color="auto" w:fill="2B2B2B"/>
+        <w:spacing w:before="0" w:beforeAutospacing="0" w:after="0" w:afterAutospacing="0"/>
+      </w:pPr>
+      <w:r>
+        <w:t xml:space="preserve">    {</w:t>
+      </w:r>
+    </w:p>
+    <w:p>
+      <w:pPr>
+        <w:pStyle w:val="af0"/>
+        <w:shd w:val="clear" w:color="auto" w:fill="2B2B2B"/>
+        <w:spacing w:before="0" w:beforeAutospacing="0" w:after="0" w:afterAutospacing="0"/>
+      </w:pPr>
+      <w:r>
+        <w:t xml:space="preserve">        temp = 4;</w:t>
+      </w:r>
+    </w:p>
+    <w:p>
+      <w:pPr>
+        <w:pStyle w:val="af0"/>
+        <w:shd w:val="clear" w:color="auto" w:fill="2B2B2B"/>
+        <w:spacing w:before="0" w:beforeAutospacing="0" w:after="0" w:afterAutospacing="0"/>
+      </w:pPr>
+      <w:r>
+        <w:t xml:space="preserve">        cout &lt;&lt; "-You can fly a kite if you have one." &lt;&lt; endl;</w:t>
+      </w:r>
+    </w:p>
+    <w:p>
+      <w:pPr>
+        <w:pStyle w:val="af0"/>
+        <w:shd w:val="clear" w:color="auto" w:fill="2B2B2B"/>
+        <w:spacing w:before="0" w:beforeAutospacing="0" w:after="0" w:afterAutospacing="0"/>
+      </w:pPr>
+      <w:r>
+        <w:t xml:space="preserve">    }</w:t>
+      </w:r>
+    </w:p>
+    <w:p>
+      <w:pPr>
+        <w:pStyle w:val="af0"/>
+        <w:shd w:val="clear" w:color="auto" w:fill="2B2B2B"/>
+        <w:spacing w:before="0" w:beforeAutospacing="0" w:after="0" w:afterAutospacing="0"/>
+      </w:pPr>
+      <w:r>
+        <w:t xml:space="preserve">    else if (weather == "snowy")</w:t>
+      </w:r>
+    </w:p>
+    <w:p>
+      <w:pPr>
+        <w:pStyle w:val="af0"/>
+        <w:shd w:val="clear" w:color="auto" w:fill="2B2B2B"/>
+        <w:spacing w:before="0" w:beforeAutospacing="0" w:after="0" w:afterAutospacing="0"/>
+      </w:pPr>
+      <w:r>
+        <w:t xml:space="preserve">    {</w:t>
+      </w:r>
+    </w:p>
+    <w:p>
+      <w:pPr>
+        <w:pStyle w:val="af0"/>
+        <w:shd w:val="clear" w:color="auto" w:fill="2B2B2B"/>
+        <w:spacing w:before="0" w:beforeAutospacing="0" w:after="0" w:afterAutospacing="0"/>
+      </w:pPr>
+      <w:r>
+        <w:t xml:space="preserve">        temp = 5;</w:t>
+      </w:r>
+    </w:p>
+    <w:p>
+      <w:pPr>
+        <w:pStyle w:val="af0"/>
+        <w:shd w:val="clear" w:color="auto" w:fill="2B2B2B"/>
+        <w:spacing w:before="0" w:beforeAutospacing="0" w:after="0" w:afterAutospacing="0"/>
+      </w:pPr>
+      <w:r>
+        <w:t xml:space="preserve">        cout &lt;&lt; "-How about making a snowman?" &lt;&lt; endl;</w:t>
+      </w:r>
+    </w:p>
+    <w:p>
+      <w:pPr>
+        <w:pStyle w:val="af0"/>
+        <w:shd w:val="clear" w:color="auto" w:fill="2B2B2B"/>
+        <w:spacing w:before="0" w:beforeAutospacing="0" w:after="0" w:afterAutospacing="0"/>
+      </w:pPr>
+      <w:r>
+        <w:t xml:space="preserve">    }</w:t>
+      </w:r>
+    </w:p>
+    <w:p>
+      <w:pPr>
+        <w:pStyle w:val="af0"/>
+        <w:shd w:val="clear" w:color="auto" w:fill="2B2B2B"/>
+        <w:spacing w:before="0" w:beforeAutospacing="0" w:after="0" w:afterAutospacing="0"/>
+      </w:pPr>
+    </w:p>
+    <w:p>
+      <w:pPr>
+        <w:pStyle w:val="af0"/>
+        <w:shd w:val="clear" w:color="auto" w:fill="2B2B2B"/>
+        <w:spacing w:before="0" w:beforeAutospacing="0" w:after="0" w:afterAutospacing="0"/>
+      </w:pPr>
+      <w:r>
+        <w:t xml:space="preserve">    cout &lt;&lt; "Best type of shoes for the day:" &lt;&lt; endl;</w:t>
+      </w:r>
+    </w:p>
+    <w:p>
+      <w:pPr>
+        <w:pStyle w:val="af0"/>
+        <w:shd w:val="clear" w:color="auto" w:fill="2B2B2B"/>
+        <w:spacing w:before="0" w:beforeAutospacing="0" w:after="0" w:afterAutospacing="0"/>
+      </w:pPr>
+    </w:p>
+    <w:p>
+      <w:pPr>
+        <w:pStyle w:val="af0"/>
+        <w:shd w:val="clear" w:color="auto" w:fill="2B2B2B"/>
+        <w:spacing w:before="0" w:beforeAutospacing="0" w:after="0" w:afterAutospacing="0"/>
+      </w:pPr>
+      <w:r>
+        <w:t xml:space="preserve">    switch (temp)</w:t>
+      </w:r>
+    </w:p>
+    <w:p>
+      <w:pPr>
+        <w:pStyle w:val="af0"/>
+        <w:shd w:val="clear" w:color="auto" w:fill="2B2B2B"/>
+        <w:spacing w:before="0" w:beforeAutospacing="0" w:after="0" w:afterAutospacing="0"/>
+      </w:pPr>
+      <w:r>
+        <w:t xml:space="preserve">    {</w:t>
+      </w:r>
+    </w:p>
+    <w:p>
+      <w:pPr>
+        <w:pStyle w:val="af0"/>
+        <w:shd w:val="clear" w:color="auto" w:fill="2B2B2B"/>
+        <w:spacing w:before="0" w:beforeAutospacing="0" w:after="0" w:afterAutospacing="0"/>
+      </w:pPr>
+      <w:r>
+        <w:t xml:space="preserve">    case 1:</w:t>
+      </w:r>
+    </w:p>
+    <w:p>
+      <w:pPr>
+        <w:pStyle w:val="af0"/>
+        <w:shd w:val="clear" w:color="auto" w:fill="2B2B2B"/>
+        <w:spacing w:before="0" w:beforeAutospacing="0" w:after="0" w:afterAutospacing="0"/>
+      </w:pPr>
+      <w:r>
+        <w:t xml:space="preserve">        cout &lt;&lt; "-Wear your favorite sneakers!" &lt;&lt; endl;</w:t>
+      </w:r>
+    </w:p>
+    <w:p>
+      <w:pPr>
+        <w:pStyle w:val="af0"/>
+        <w:shd w:val="clear" w:color="auto" w:fill="2B2B2B"/>
+        <w:spacing w:before="0" w:beforeAutospacing="0" w:after="0" w:afterAutospacing="0"/>
+      </w:pPr>
+      <w:r>
+        <w:t xml:space="preserve">        break;</w:t>
+      </w:r>
+    </w:p>
+    <w:p>
+      <w:pPr>
+        <w:pStyle w:val="af0"/>
+        <w:shd w:val="clear" w:color="auto" w:fill="2B2B2B"/>
+        <w:spacing w:before="0" w:beforeAutospacing="0" w:after="0" w:afterAutospacing="0"/>
+      </w:pPr>
+      <w:r>
+        <w:t xml:space="preserve">    case 2:</w:t>
+      </w:r>
+    </w:p>
+    <w:p>
+      <w:pPr>
+        <w:pStyle w:val="af0"/>
+        <w:shd w:val="clear" w:color="auto" w:fill="2B2B2B"/>
+        <w:spacing w:before="0" w:beforeAutospacing="0" w:after="0" w:afterAutospacing="0"/>
+      </w:pPr>
+      <w:r>
+        <w:t xml:space="preserve">        cout &lt;&lt; "-Rain boots are great idea!" &lt;&lt; endl;</w:t>
+      </w:r>
+    </w:p>
+    <w:p>
+      <w:pPr>
+        <w:pStyle w:val="af0"/>
+        <w:shd w:val="clear" w:color="auto" w:fill="2B2B2B"/>
+        <w:spacing w:before="0" w:beforeAutospacing="0" w:after="0" w:afterAutospacing="0"/>
+      </w:pPr>
+      <w:r>
+        <w:t xml:space="preserve">        break;</w:t>
+      </w:r>
+    </w:p>
+    <w:p>
+      <w:pPr>
+        <w:pStyle w:val="af0"/>
+        <w:shd w:val="clear" w:color="auto" w:fill="2B2B2B"/>
+        <w:spacing w:before="0" w:beforeAutospacing="0" w:after="0" w:afterAutospacing="0"/>
+      </w:pPr>
+      <w:r>
+        <w:t xml:space="preserve">    case 3:</w:t>
+      </w:r>
+    </w:p>
+    <w:p>
+      <w:pPr>
+        <w:pStyle w:val="af0"/>
+        <w:shd w:val="clear" w:color="auto" w:fill="2B2B2B"/>
+        <w:spacing w:before="0" w:beforeAutospacing="0" w:after="0" w:afterAutospacing="0"/>
+      </w:pPr>
+      <w:r>
+        <w:t xml:space="preserve">        cout &lt;&lt; "-Any type of shoes will fit today." &lt;&lt; endl;</w:t>
+      </w:r>
+    </w:p>
+    <w:p>
+      <w:pPr>
+        <w:pStyle w:val="af0"/>
+        <w:shd w:val="clear" w:color="auto" w:fill="2B2B2B"/>
+        <w:spacing w:before="0" w:beforeAutospacing="0" w:after="0" w:afterAutospacing="0"/>
+      </w:pPr>
+      <w:r>
+        <w:t xml:space="preserve">        break;</w:t>
+      </w:r>
+    </w:p>
+    <w:p>
+      <w:pPr>
+        <w:pStyle w:val="af0"/>
+        <w:shd w:val="clear" w:color="auto" w:fill="2B2B2B"/>
+        <w:spacing w:before="0" w:beforeAutospacing="0" w:after="0" w:afterAutospacing="0"/>
+      </w:pPr>
+      <w:r>
+        <w:t xml:space="preserve">    case 4:</w:t>
+      </w:r>
+    </w:p>
+    <w:p>
+      <w:pPr>
+        <w:pStyle w:val="af0"/>
+        <w:shd w:val="clear" w:color="auto" w:fill="2B2B2B"/>
+        <w:spacing w:before="0" w:beforeAutospacing="0" w:after="0" w:afterAutospacing="0"/>
+      </w:pPr>
+      <w:r>
+        <w:t xml:space="preserve">        cout &lt;&lt; "-You should wear something sturdy!" &lt;&lt; endl;</w:t>
+      </w:r>
+    </w:p>
+    <w:p>
+      <w:pPr>
+        <w:pStyle w:val="af0"/>
+        <w:shd w:val="clear" w:color="auto" w:fill="2B2B2B"/>
+        <w:spacing w:before="0" w:beforeAutospacing="0" w:after="0" w:afterAutospacing="0"/>
+      </w:pPr>
+      <w:r>
+        <w:t xml:space="preserve">        break;</w:t>
+      </w:r>
+    </w:p>
+    <w:p>
+      <w:pPr>
+        <w:pStyle w:val="af0"/>
+        <w:shd w:val="clear" w:color="auto" w:fill="2B2B2B"/>
+        <w:spacing w:before="0" w:beforeAutospacing="0" w:after="0" w:afterAutospacing="0"/>
+      </w:pPr>
+      <w:r>
+        <w:t xml:space="preserve">    case 5:</w:t>
+      </w:r>
+    </w:p>
+    <w:p>
+      <w:pPr>
+        <w:pStyle w:val="af0"/>
+        <w:shd w:val="clear" w:color="auto" w:fill="2B2B2B"/>
+        <w:spacing w:before="0" w:beforeAutospacing="0" w:after="0" w:afterAutospacing="0"/>
+      </w:pPr>
+      <w:r>
+        <w:t xml:space="preserve">        cout &lt;&lt; "-Snow boots will warm your legs!" &lt;&lt; endl;</w:t>
+      </w:r>
+    </w:p>
+    <w:p>
+      <w:pPr>
+        <w:pStyle w:val="af0"/>
+        <w:shd w:val="clear" w:color="auto" w:fill="2B2B2B"/>
+        <w:spacing w:before="0" w:beforeAutospacing="0" w:after="0" w:afterAutospacing="0"/>
+      </w:pPr>
+      <w:r>
+        <w:t xml:space="preserve">        break;</w:t>
+      </w:r>
+    </w:p>
+    <w:p>
+      <w:pPr>
+        <w:pStyle w:val="af0"/>
+        <w:shd w:val="clear" w:color="auto" w:fill="2B2B2B"/>
+        <w:spacing w:before="0" w:beforeAutospacing="0" w:after="0" w:afterAutospacing="0"/>
+      </w:pPr>
+      <w:r>
+        <w:t xml:space="preserve">    }</w:t>
+      </w:r>
+    </w:p>
+    <w:p>
+      <w:pPr>
+        <w:pStyle w:val="af0"/>
+        <w:shd w:val="clear" w:color="auto" w:fill="2B2B2B"/>
+        <w:spacing w:before="0" w:beforeAutospacing="0" w:after="0" w:afterAutospacing="0"/>
+      </w:pPr>
+    </w:p>
+    <w:p>
+      <w:pPr>
+        <w:pStyle w:val="af0"/>
+        <w:shd w:val="clear" w:color="auto" w:fill="2B2B2B"/>
+        <w:spacing w:before="0" w:beforeAutospacing="0" w:after="0" w:afterAutospacing="0"/>
+      </w:pPr>
+      <w:r>
+        <w:t xml:space="preserve">    return 0;</w:t>
       </w:r>
     </w:p>
     <w:p>
@@ -3245,7 +4730,7 @@
         <w:rPr>
           <w:color w:val="000000"/>
         </w:rPr>
-        <w:t>Код для завдання №2</w:t>
+        <w:t>Код для завдання №4</w:t>
       </w:r>
     </w:p>
     <w:p>
@@ -3256,6 +4741,24 @@
           <w:color w:val="000000"/>
         </w:rPr>
       </w:pPr>
+      <w:r>
+        <w:rPr>
+          <w:color w:val="000000"/>
+        </w:rPr>
+        <w:t>Завдання №</w:t>
+      </w:r>
+      <w:r>
+        <w:rPr>
+          <w:color w:val="000000"/>
+        </w:rPr>
+        <w:t>5</w:t>
+      </w:r>
+      <w:r>
+        <w:rPr>
+          <w:color w:val="000000"/>
+        </w:rPr>
+        <w:t xml:space="preserve"> </w:t>
+      </w:r>
     </w:p>
     <w:p>
       <w:pPr>
@@ -3263,25 +4766,14 @@
         <w:spacing w:before="0" w:beforeAutospacing="0" w:after="200" w:afterAutospacing="0"/>
         <w:rPr>
           <w:color w:val="000000"/>
+          <w:lang w:val="en-US"/>
         </w:rPr>
       </w:pPr>
       <w:r>
         <w:rPr>
           <w:color w:val="000000"/>
         </w:rPr>
-        <w:t>Завдання №</w:t>
-      </w:r>
-      <w:r>
-        <w:rPr>
-          <w:color w:val="000000"/>
-        </w:rPr>
-        <w:t>3</w:t>
-      </w:r>
-      <w:r>
-        <w:rPr>
-          <w:color w:val="000000"/>
-        </w:rPr>
-        <w:t xml:space="preserve"> </w:t>
+        <w:t>Посилання на файл програми у пул-запиті GitHub</w:t>
       </w:r>
     </w:p>
     <w:p>
@@ -3291,9 +4783,10 @@
       </w:pPr>
       <w:r>
         <w:rPr>
-          <w:color w:val="000000"/>
-        </w:rPr>
-        <w:t>Посилання на файл програми у пул-запиті GitHub</w:t>
+          <w:lang w:val="en-US"/>
+        </w:rPr>
+        <w:lastRenderedPageBreak/>
+        <w:t>https://github.com/artificial-intelligence-department/ai_programming_playground_2024/pull/107/files#diff-d6e9c66a753c2fb59d0015396c87f141c288c8779fe9e4a1650f414812802bc0</w:t>
       </w:r>
     </w:p>
     <w:p>
@@ -3312,6 +4805,16 @@
         <w:shd w:val="clear" w:color="auto" w:fill="2B2B2B"/>
         <w:spacing w:before="0" w:beforeAutospacing="0" w:after="0" w:afterAutospacing="0"/>
       </w:pPr>
+      <w:r>
+        <w:t>#include &lt;vector&gt;</w:t>
+      </w:r>
+    </w:p>
+    <w:p>
+      <w:pPr>
+        <w:pStyle w:val="af0"/>
+        <w:shd w:val="clear" w:color="auto" w:fill="2B2B2B"/>
+        <w:spacing w:before="0" w:beforeAutospacing="0" w:after="0" w:afterAutospacing="0"/>
+      </w:pPr>
     </w:p>
     <w:p>
       <w:pPr>
@@ -3337,7 +4840,7 @@
         <w:spacing w:before="0" w:beforeAutospacing="0" w:after="0" w:afterAutospacing="0"/>
       </w:pPr>
       <w:r>
-        <w:t>bool GameEnd(long long int x, long long int y)</w:t>
+        <w:t>int main ()</w:t>
       </w:r>
     </w:p>
     <w:p>
@@ -3357,17 +4860,43 @@
         <w:spacing w:before="0" w:beforeAutospacing="0" w:after="0" w:afterAutospacing="0"/>
       </w:pPr>
       <w:r>
-        <w:t>    if (y &lt;= 0 &amp;&amp; y &gt;= -10e11 &amp;&amp; y &lt;= 10e11)</w:t>
-      </w:r>
-    </w:p>
-    <w:p>
-      <w:pPr>
-        <w:pStyle w:val="af0"/>
-        <w:shd w:val="clear" w:color="auto" w:fill="2B2B2B"/>
-        <w:spacing w:before="0" w:beforeAutospacing="0" w:after="0" w:afterAutospacing="0"/>
-      </w:pPr>
-      <w:r>
-        <w:lastRenderedPageBreak/>
+        <w:t>    int n, k;</w:t>
+      </w:r>
+    </w:p>
+    <w:p>
+      <w:pPr>
+        <w:pStyle w:val="af0"/>
+        <w:shd w:val="clear" w:color="auto" w:fill="2B2B2B"/>
+        <w:spacing w:before="0" w:beforeAutospacing="0" w:after="0" w:afterAutospacing="0"/>
+      </w:pPr>
+      <w:r>
+        <w:t>    cin &gt;&gt; n &gt;&gt; k;</w:t>
+      </w:r>
+    </w:p>
+    <w:p>
+      <w:pPr>
+        <w:pStyle w:val="af0"/>
+        <w:shd w:val="clear" w:color="auto" w:fill="2B2B2B"/>
+        <w:spacing w:before="0" w:beforeAutospacing="0" w:after="0" w:afterAutospacing="0"/>
+      </w:pPr>
+    </w:p>
+    <w:p>
+      <w:pPr>
+        <w:pStyle w:val="af0"/>
+        <w:shd w:val="clear" w:color="auto" w:fill="2B2B2B"/>
+        <w:spacing w:before="0" w:beforeAutospacing="0" w:after="0" w:afterAutospacing="0"/>
+      </w:pPr>
+      <w:r>
+        <w:t>    if (n &gt; k*3 || n &lt; k || k &lt; 1 || k &gt; 100 || n &lt; 1 || n &gt; 1000 )</w:t>
+      </w:r>
+    </w:p>
+    <w:p>
+      <w:pPr>
+        <w:pStyle w:val="af0"/>
+        <w:shd w:val="clear" w:color="auto" w:fill="2B2B2B"/>
+        <w:spacing w:before="0" w:beforeAutospacing="0" w:after="0" w:afterAutospacing="0"/>
+      </w:pPr>
+      <w:r>
         <w:t>    {</w:t>
       </w:r>
     </w:p>
@@ -3378,7 +4907,7 @@
         <w:spacing w:before="0" w:beforeAutospacing="0" w:after="0" w:afterAutospacing="0"/>
       </w:pPr>
       <w:r>
-        <w:t>        cout &lt;&lt; "ERROR";</w:t>
+        <w:t>        cout &lt;&lt; "Impossible";</w:t>
       </w:r>
     </w:p>
     <w:p>
@@ -3398,1440 +4927,6 @@
         <w:spacing w:before="0" w:beforeAutospacing="0" w:after="0" w:afterAutospacing="0"/>
       </w:pPr>
       <w:r>
-        <w:t>    }</w:t>
-      </w:r>
-    </w:p>
-    <w:p>
-      <w:pPr>
-        <w:pStyle w:val="af0"/>
-        <w:shd w:val="clear" w:color="auto" w:fill="2B2B2B"/>
-        <w:spacing w:before="0" w:beforeAutospacing="0" w:after="0" w:afterAutospacing="0"/>
-      </w:pPr>
-      <w:r>
-        <w:t>    else if (x &lt; y)</w:t>
-      </w:r>
-    </w:p>
-    <w:p>
-      <w:pPr>
-        <w:pStyle w:val="af0"/>
-        <w:shd w:val="clear" w:color="auto" w:fill="2B2B2B"/>
-        <w:spacing w:before="0" w:beforeAutospacing="0" w:after="0" w:afterAutospacing="0"/>
-      </w:pPr>
-      <w:r>
-        <w:t>    {</w:t>
-      </w:r>
-    </w:p>
-    <w:p>
-      <w:pPr>
-        <w:pStyle w:val="af0"/>
-        <w:shd w:val="clear" w:color="auto" w:fill="2B2B2B"/>
-        <w:spacing w:before="0" w:beforeAutospacing="0" w:after="0" w:afterAutospacing="0"/>
-      </w:pPr>
-      <w:r>
-        <w:t>        cout &lt;&lt; "LOSS";</w:t>
-      </w:r>
-    </w:p>
-    <w:p>
-      <w:pPr>
-        <w:pStyle w:val="af0"/>
-        <w:shd w:val="clear" w:color="auto" w:fill="2B2B2B"/>
-        <w:spacing w:before="0" w:beforeAutospacing="0" w:after="0" w:afterAutospacing="0"/>
-      </w:pPr>
-      <w:r>
-        <w:t>        return 0;</w:t>
-      </w:r>
-    </w:p>
-    <w:p>
-      <w:pPr>
-        <w:pStyle w:val="af0"/>
-        <w:shd w:val="clear" w:color="auto" w:fill="2B2B2B"/>
-        <w:spacing w:before="0" w:beforeAutospacing="0" w:after="0" w:afterAutospacing="0"/>
-      </w:pPr>
-      <w:r>
-        <w:t>    }</w:t>
-      </w:r>
-    </w:p>
-    <w:p>
-      <w:pPr>
-        <w:pStyle w:val="af0"/>
-        <w:shd w:val="clear" w:color="auto" w:fill="2B2B2B"/>
-        <w:spacing w:before="0" w:beforeAutospacing="0" w:after="0" w:afterAutospacing="0"/>
-      </w:pPr>
-    </w:p>
-    <w:p>
-      <w:pPr>
-        <w:pStyle w:val="af0"/>
-        <w:shd w:val="clear" w:color="auto" w:fill="2B2B2B"/>
-        <w:spacing w:before="0" w:beforeAutospacing="0" w:after="0" w:afterAutospacing="0"/>
-      </w:pPr>
-      <w:r>
-        <w:t>    return 1;</w:t>
-      </w:r>
-    </w:p>
-    <w:p>
-      <w:pPr>
-        <w:pStyle w:val="af0"/>
-        <w:shd w:val="clear" w:color="auto" w:fill="2B2B2B"/>
-        <w:spacing w:before="0" w:beforeAutospacing="0" w:after="0" w:afterAutospacing="0"/>
-      </w:pPr>
-      <w:r>
-        <w:t>}</w:t>
-      </w:r>
-    </w:p>
-    <w:p>
-      <w:pPr>
-        <w:pStyle w:val="af0"/>
-        <w:shd w:val="clear" w:color="auto" w:fill="2B2B2B"/>
-        <w:spacing w:before="0" w:beforeAutospacing="0" w:after="0" w:afterAutospacing="0"/>
-      </w:pPr>
-    </w:p>
-    <w:p>
-      <w:pPr>
-        <w:pStyle w:val="af0"/>
-        <w:shd w:val="clear" w:color="auto" w:fill="2B2B2B"/>
-        <w:spacing w:before="0" w:beforeAutospacing="0" w:after="0" w:afterAutospacing="0"/>
-      </w:pPr>
-      <w:r>
-        <w:t>int main()</w:t>
-      </w:r>
-    </w:p>
-    <w:p>
-      <w:pPr>
-        <w:pStyle w:val="af0"/>
-        <w:shd w:val="clear" w:color="auto" w:fill="2B2B2B"/>
-        <w:spacing w:before="0" w:beforeAutospacing="0" w:after="0" w:afterAutospacing="0"/>
-      </w:pPr>
-      <w:r>
-        <w:t>{</w:t>
-      </w:r>
-    </w:p>
-    <w:p>
-      <w:pPr>
-        <w:pStyle w:val="af0"/>
-        <w:shd w:val="clear" w:color="auto" w:fill="2B2B2B"/>
-        <w:spacing w:before="0" w:beforeAutospacing="0" w:after="0" w:afterAutospacing="0"/>
-      </w:pPr>
-      <w:r>
-        <w:t>    long long int a,b,c,d,e = 0;</w:t>
-      </w:r>
-    </w:p>
-    <w:p>
-      <w:pPr>
-        <w:pStyle w:val="af0"/>
-        <w:shd w:val="clear" w:color="auto" w:fill="2B2B2B"/>
-        <w:spacing w:before="0" w:beforeAutospacing="0" w:after="0" w:afterAutospacing="0"/>
-      </w:pPr>
-      <w:r>
-        <w:t>    cin &gt;&gt; a;</w:t>
-      </w:r>
-    </w:p>
-    <w:p>
-      <w:pPr>
-        <w:pStyle w:val="af0"/>
-        <w:shd w:val="clear" w:color="auto" w:fill="2B2B2B"/>
-        <w:spacing w:before="0" w:beforeAutospacing="0" w:after="0" w:afterAutospacing="0"/>
-      </w:pPr>
-      <w:r>
-        <w:t>    if (!(GameEnd(a, a)))</w:t>
-      </w:r>
-    </w:p>
-    <w:p>
-      <w:pPr>
-        <w:pStyle w:val="af0"/>
-        <w:shd w:val="clear" w:color="auto" w:fill="2B2B2B"/>
-        <w:spacing w:before="0" w:beforeAutospacing="0" w:after="0" w:afterAutospacing="0"/>
-      </w:pPr>
-      <w:r>
-        <w:t>    {</w:t>
-      </w:r>
-    </w:p>
-    <w:p>
-      <w:pPr>
-        <w:pStyle w:val="af0"/>
-        <w:shd w:val="clear" w:color="auto" w:fill="2B2B2B"/>
-        <w:spacing w:before="0" w:beforeAutospacing="0" w:after="0" w:afterAutospacing="0"/>
-      </w:pPr>
-      <w:r>
-        <w:t>        return 0;</w:t>
-      </w:r>
-    </w:p>
-    <w:p>
-      <w:pPr>
-        <w:pStyle w:val="af0"/>
-        <w:shd w:val="clear" w:color="auto" w:fill="2B2B2B"/>
-        <w:spacing w:before="0" w:beforeAutospacing="0" w:after="0" w:afterAutospacing="0"/>
-      </w:pPr>
-      <w:r>
-        <w:t>    }</w:t>
-      </w:r>
-    </w:p>
-    <w:p>
-      <w:pPr>
-        <w:pStyle w:val="af0"/>
-        <w:shd w:val="clear" w:color="auto" w:fill="2B2B2B"/>
-        <w:spacing w:before="0" w:beforeAutospacing="0" w:after="0" w:afterAutospacing="0"/>
-      </w:pPr>
-    </w:p>
-    <w:p>
-      <w:pPr>
-        <w:pStyle w:val="af0"/>
-        <w:shd w:val="clear" w:color="auto" w:fill="2B2B2B"/>
-        <w:spacing w:before="0" w:beforeAutospacing="0" w:after="0" w:afterAutospacing="0"/>
-      </w:pPr>
-      <w:r>
-        <w:t>    cin &gt;&gt; b;</w:t>
-      </w:r>
-    </w:p>
-    <w:p>
-      <w:pPr>
-        <w:pStyle w:val="af0"/>
-        <w:shd w:val="clear" w:color="auto" w:fill="2B2B2B"/>
-        <w:spacing w:before="0" w:beforeAutospacing="0" w:after="0" w:afterAutospacing="0"/>
-      </w:pPr>
-      <w:r>
-        <w:t>    if (!(GameEnd(a, b)))</w:t>
-      </w:r>
-    </w:p>
-    <w:p>
-      <w:pPr>
-        <w:pStyle w:val="af0"/>
-        <w:shd w:val="clear" w:color="auto" w:fill="2B2B2B"/>
-        <w:spacing w:before="0" w:beforeAutospacing="0" w:after="0" w:afterAutospacing="0"/>
-      </w:pPr>
-      <w:r>
-        <w:t>    {</w:t>
-      </w:r>
-    </w:p>
-    <w:p>
-      <w:pPr>
-        <w:pStyle w:val="af0"/>
-        <w:shd w:val="clear" w:color="auto" w:fill="2B2B2B"/>
-        <w:spacing w:before="0" w:beforeAutospacing="0" w:after="0" w:afterAutospacing="0"/>
-      </w:pPr>
-      <w:r>
-        <w:t>        return 0;</w:t>
-      </w:r>
-    </w:p>
-    <w:p>
-      <w:pPr>
-        <w:pStyle w:val="af0"/>
-        <w:shd w:val="clear" w:color="auto" w:fill="2B2B2B"/>
-        <w:spacing w:before="0" w:beforeAutospacing="0" w:after="0" w:afterAutospacing="0"/>
-      </w:pPr>
-      <w:r>
-        <w:t>    }</w:t>
-      </w:r>
-    </w:p>
-    <w:p>
-      <w:pPr>
-        <w:pStyle w:val="af0"/>
-        <w:shd w:val="clear" w:color="auto" w:fill="2B2B2B"/>
-        <w:spacing w:before="0" w:beforeAutospacing="0" w:after="0" w:afterAutospacing="0"/>
-      </w:pPr>
-    </w:p>
-    <w:p>
-      <w:pPr>
-        <w:pStyle w:val="af0"/>
-        <w:shd w:val="clear" w:color="auto" w:fill="2B2B2B"/>
-        <w:spacing w:before="0" w:beforeAutospacing="0" w:after="0" w:afterAutospacing="0"/>
-      </w:pPr>
-      <w:r>
-        <w:t>    cin &gt;&gt; c;</w:t>
-      </w:r>
-    </w:p>
-    <w:p>
-      <w:pPr>
-        <w:pStyle w:val="af0"/>
-        <w:shd w:val="clear" w:color="auto" w:fill="2B2B2B"/>
-        <w:spacing w:before="0" w:beforeAutospacing="0" w:after="0" w:afterAutospacing="0"/>
-      </w:pPr>
-      <w:r>
-        <w:t>    if (!(GameEnd(b, c)))</w:t>
-      </w:r>
-    </w:p>
-    <w:p>
-      <w:pPr>
-        <w:pStyle w:val="af0"/>
-        <w:shd w:val="clear" w:color="auto" w:fill="2B2B2B"/>
-        <w:spacing w:before="0" w:beforeAutospacing="0" w:after="0" w:afterAutospacing="0"/>
-      </w:pPr>
-      <w:r>
-        <w:t>    {</w:t>
-      </w:r>
-    </w:p>
-    <w:p>
-      <w:pPr>
-        <w:pStyle w:val="af0"/>
-        <w:shd w:val="clear" w:color="auto" w:fill="2B2B2B"/>
-        <w:spacing w:before="0" w:beforeAutospacing="0" w:after="0" w:afterAutospacing="0"/>
-      </w:pPr>
-      <w:r>
-        <w:t>        return 0;</w:t>
-      </w:r>
-    </w:p>
-    <w:p>
-      <w:pPr>
-        <w:pStyle w:val="af0"/>
-        <w:shd w:val="clear" w:color="auto" w:fill="2B2B2B"/>
-        <w:spacing w:before="0" w:beforeAutospacing="0" w:after="0" w:afterAutospacing="0"/>
-      </w:pPr>
-      <w:r>
-        <w:t>    }</w:t>
-      </w:r>
-    </w:p>
-    <w:p>
-      <w:pPr>
-        <w:pStyle w:val="af0"/>
-        <w:shd w:val="clear" w:color="auto" w:fill="2B2B2B"/>
-        <w:spacing w:before="0" w:beforeAutospacing="0" w:after="0" w:afterAutospacing="0"/>
-      </w:pPr>
-      <w:r>
-        <w:t xml:space="preserve">    </w:t>
-      </w:r>
-    </w:p>
-    <w:p>
-      <w:pPr>
-        <w:pStyle w:val="af0"/>
-        <w:shd w:val="clear" w:color="auto" w:fill="2B2B2B"/>
-        <w:spacing w:before="0" w:beforeAutospacing="0" w:after="0" w:afterAutospacing="0"/>
-      </w:pPr>
-      <w:r>
-        <w:t>    cin &gt;&gt; d;</w:t>
-      </w:r>
-    </w:p>
-    <w:p>
-      <w:pPr>
-        <w:pStyle w:val="af0"/>
-        <w:shd w:val="clear" w:color="auto" w:fill="2B2B2B"/>
-        <w:spacing w:before="0" w:beforeAutospacing="0" w:after="0" w:afterAutospacing="0"/>
-      </w:pPr>
-      <w:r>
-        <w:t>    if (!(GameEnd(c, d)))</w:t>
-      </w:r>
-    </w:p>
-    <w:p>
-      <w:pPr>
-        <w:pStyle w:val="af0"/>
-        <w:shd w:val="clear" w:color="auto" w:fill="2B2B2B"/>
-        <w:spacing w:before="0" w:beforeAutospacing="0" w:after="0" w:afterAutospacing="0"/>
-      </w:pPr>
-      <w:r>
-        <w:t>    {</w:t>
-      </w:r>
-    </w:p>
-    <w:p>
-      <w:pPr>
-        <w:pStyle w:val="af0"/>
-        <w:shd w:val="clear" w:color="auto" w:fill="2B2B2B"/>
-        <w:spacing w:before="0" w:beforeAutospacing="0" w:after="0" w:afterAutospacing="0"/>
-      </w:pPr>
-      <w:r>
-        <w:t>        return 0;</w:t>
-      </w:r>
-    </w:p>
-    <w:p>
-      <w:pPr>
-        <w:pStyle w:val="af0"/>
-        <w:shd w:val="clear" w:color="auto" w:fill="2B2B2B"/>
-        <w:spacing w:before="0" w:beforeAutospacing="0" w:after="0" w:afterAutospacing="0"/>
-      </w:pPr>
-      <w:r>
-        <w:t>    }</w:t>
-      </w:r>
-    </w:p>
-    <w:p>
-      <w:pPr>
-        <w:pStyle w:val="af0"/>
-        <w:shd w:val="clear" w:color="auto" w:fill="2B2B2B"/>
-        <w:spacing w:before="0" w:beforeAutospacing="0" w:after="0" w:afterAutospacing="0"/>
-      </w:pPr>
-    </w:p>
-    <w:p>
-      <w:pPr>
-        <w:pStyle w:val="af0"/>
-        <w:shd w:val="clear" w:color="auto" w:fill="2B2B2B"/>
-        <w:spacing w:before="0" w:beforeAutospacing="0" w:after="0" w:afterAutospacing="0"/>
-      </w:pPr>
-      <w:r>
-        <w:t>    cin &gt;&gt; e;</w:t>
-      </w:r>
-    </w:p>
-    <w:p>
-      <w:pPr>
-        <w:pStyle w:val="af0"/>
-        <w:shd w:val="clear" w:color="auto" w:fill="2B2B2B"/>
-        <w:spacing w:before="0" w:beforeAutospacing="0" w:after="0" w:afterAutospacing="0"/>
-      </w:pPr>
-      <w:r>
-        <w:t>    if (!(GameEnd(d, e)))</w:t>
-      </w:r>
-    </w:p>
-    <w:p>
-      <w:pPr>
-        <w:pStyle w:val="af0"/>
-        <w:shd w:val="clear" w:color="auto" w:fill="2B2B2B"/>
-        <w:spacing w:before="0" w:beforeAutospacing="0" w:after="0" w:afterAutospacing="0"/>
-      </w:pPr>
-      <w:r>
-        <w:t>    {</w:t>
-      </w:r>
-    </w:p>
-    <w:p>
-      <w:pPr>
-        <w:pStyle w:val="af0"/>
-        <w:shd w:val="clear" w:color="auto" w:fill="2B2B2B"/>
-        <w:spacing w:before="0" w:beforeAutospacing="0" w:after="0" w:afterAutospacing="0"/>
-      </w:pPr>
-      <w:r>
-        <w:t>        return 0;</w:t>
-      </w:r>
-    </w:p>
-    <w:p>
-      <w:pPr>
-        <w:pStyle w:val="af0"/>
-        <w:shd w:val="clear" w:color="auto" w:fill="2B2B2B"/>
-        <w:spacing w:before="0" w:beforeAutospacing="0" w:after="0" w:afterAutospacing="0"/>
-      </w:pPr>
-      <w:r>
-        <w:t>    }</w:t>
-      </w:r>
-    </w:p>
-    <w:p>
-      <w:pPr>
-        <w:pStyle w:val="af0"/>
-        <w:shd w:val="clear" w:color="auto" w:fill="2B2B2B"/>
-        <w:spacing w:before="0" w:beforeAutospacing="0" w:after="0" w:afterAutospacing="0"/>
-      </w:pPr>
-    </w:p>
-    <w:p>
-      <w:pPr>
-        <w:pStyle w:val="af0"/>
-        <w:shd w:val="clear" w:color="auto" w:fill="2B2B2B"/>
-        <w:spacing w:before="0" w:beforeAutospacing="0" w:after="0" w:afterAutospacing="0"/>
-      </w:pPr>
-      <w:r>
-        <w:t>    cout &lt;&lt; "WIN";</w:t>
-      </w:r>
-    </w:p>
-    <w:p>
-      <w:pPr>
-        <w:pStyle w:val="af0"/>
-        <w:shd w:val="clear" w:color="auto" w:fill="2B2B2B"/>
-        <w:spacing w:before="0" w:beforeAutospacing="0" w:after="0" w:afterAutospacing="0"/>
-      </w:pPr>
-    </w:p>
-    <w:p>
-      <w:pPr>
-        <w:pStyle w:val="af0"/>
-        <w:shd w:val="clear" w:color="auto" w:fill="2B2B2B"/>
-        <w:spacing w:before="0" w:beforeAutospacing="0" w:after="0" w:afterAutospacing="0"/>
-      </w:pPr>
-      <w:r>
-        <w:t>    return 0;</w:t>
-      </w:r>
-    </w:p>
-    <w:p>
-      <w:pPr>
-        <w:pStyle w:val="af0"/>
-        <w:shd w:val="clear" w:color="auto" w:fill="2B2B2B"/>
-        <w:spacing w:before="0" w:beforeAutospacing="0" w:after="0" w:afterAutospacing="0"/>
-      </w:pPr>
-      <w:r>
-        <w:t>}</w:t>
-      </w:r>
-    </w:p>
-    <w:p>
-      <w:pPr>
-        <w:pStyle w:val="af0"/>
-        <w:spacing w:before="0" w:beforeAutospacing="0" w:after="200" w:afterAutospacing="0"/>
-        <w:rPr>
-          <w:color w:val="000000"/>
-        </w:rPr>
-      </w:pPr>
-      <w:r>
-        <w:rPr>
-          <w:color w:val="000000"/>
-        </w:rPr>
-        <w:t>Код для завдання №3</w:t>
-      </w:r>
-    </w:p>
-    <w:p>
-      <w:pPr>
-        <w:pStyle w:val="af0"/>
-        <w:spacing w:before="0" w:beforeAutospacing="0" w:after="200" w:afterAutospacing="0"/>
-        <w:rPr>
-          <w:color w:val="000000"/>
-        </w:rPr>
-      </w:pPr>
-      <w:r>
-        <w:rPr>
-          <w:color w:val="000000"/>
-        </w:rPr>
-        <w:lastRenderedPageBreak/>
-        <w:t>Завдання №</w:t>
-      </w:r>
-      <w:r>
-        <w:rPr>
-          <w:color w:val="000000"/>
-        </w:rPr>
-        <w:t>4</w:t>
-      </w:r>
-      <w:r>
-        <w:rPr>
-          <w:color w:val="000000"/>
-        </w:rPr>
-        <w:t xml:space="preserve"> </w:t>
-      </w:r>
-    </w:p>
-    <w:p>
-      <w:pPr>
-        <w:pStyle w:val="af0"/>
-        <w:spacing w:before="0" w:beforeAutospacing="0" w:after="200" w:afterAutospacing="0"/>
-      </w:pPr>
-      <w:r>
-        <w:rPr>
-          <w:color w:val="000000"/>
-        </w:rPr>
-        <w:t>Посилання на файл програми у пул-запиті GitHub</w:t>
-      </w:r>
-    </w:p>
-    <w:p>
-      <w:pPr>
-        <w:pStyle w:val="af0"/>
-        <w:shd w:val="clear" w:color="auto" w:fill="2B2B2B"/>
-        <w:spacing w:before="0" w:beforeAutospacing="0" w:after="0" w:afterAutospacing="0"/>
-      </w:pPr>
-      <w:r>
-        <w:t>#include &lt;iostream&gt;</w:t>
-      </w:r>
-    </w:p>
-    <w:p>
-      <w:pPr>
-        <w:pStyle w:val="af0"/>
-        <w:shd w:val="clear" w:color="auto" w:fill="2B2B2B"/>
-        <w:spacing w:before="0" w:beforeAutospacing="0" w:after="0" w:afterAutospacing="0"/>
-      </w:pPr>
-    </w:p>
-    <w:p>
-      <w:pPr>
-        <w:pStyle w:val="af0"/>
-        <w:shd w:val="clear" w:color="auto" w:fill="2B2B2B"/>
-        <w:spacing w:before="0" w:beforeAutospacing="0" w:after="0" w:afterAutospacing="0"/>
-      </w:pPr>
-      <w:r>
-        <w:t>using namespace std;</w:t>
-      </w:r>
-    </w:p>
-    <w:p>
-      <w:pPr>
-        <w:pStyle w:val="af0"/>
-        <w:shd w:val="clear" w:color="auto" w:fill="2B2B2B"/>
-        <w:spacing w:before="0" w:beforeAutospacing="0" w:after="0" w:afterAutospacing="0"/>
-      </w:pPr>
-    </w:p>
-    <w:p>
-      <w:pPr>
-        <w:pStyle w:val="af0"/>
-        <w:shd w:val="clear" w:color="auto" w:fill="2B2B2B"/>
-        <w:spacing w:before="0" w:beforeAutospacing="0" w:after="0" w:afterAutospacing="0"/>
-      </w:pPr>
-      <w:r>
-        <w:t>int main()</w:t>
-      </w:r>
-    </w:p>
-    <w:p>
-      <w:pPr>
-        <w:pStyle w:val="af0"/>
-        <w:shd w:val="clear" w:color="auto" w:fill="2B2B2B"/>
-        <w:spacing w:before="0" w:beforeAutospacing="0" w:after="0" w:afterAutospacing="0"/>
-      </w:pPr>
-      <w:r>
-        <w:t>{</w:t>
-      </w:r>
-    </w:p>
-    <w:p>
-      <w:pPr>
-        <w:pStyle w:val="af0"/>
-        <w:shd w:val="clear" w:color="auto" w:fill="2B2B2B"/>
-        <w:spacing w:before="0" w:beforeAutospacing="0" w:after="0" w:afterAutospacing="0"/>
-      </w:pPr>
-      <w:r>
-        <w:t xml:space="preserve">    string weather;</w:t>
-      </w:r>
-    </w:p>
-    <w:p>
-      <w:pPr>
-        <w:pStyle w:val="af0"/>
-        <w:shd w:val="clear" w:color="auto" w:fill="2B2B2B"/>
-        <w:spacing w:before="0" w:beforeAutospacing="0" w:after="0" w:afterAutospacing="0"/>
-      </w:pPr>
-      <w:r>
-        <w:t xml:space="preserve">    int temp = 0;</w:t>
-      </w:r>
-    </w:p>
-    <w:p>
-      <w:pPr>
-        <w:pStyle w:val="af0"/>
-        <w:shd w:val="clear" w:color="auto" w:fill="2B2B2B"/>
-        <w:spacing w:before="0" w:beforeAutospacing="0" w:after="0" w:afterAutospacing="0"/>
-      </w:pPr>
-      <w:r>
-        <w:t xml:space="preserve">    cout &lt;&lt; "Enter one of the following variants of the weather:\n -sunny\n -rainy\n -cloudy\n -snowy\n -windy\nWrite it here: ";</w:t>
-      </w:r>
-    </w:p>
-    <w:p>
-      <w:pPr>
-        <w:pStyle w:val="af0"/>
-        <w:shd w:val="clear" w:color="auto" w:fill="2B2B2B"/>
-        <w:spacing w:before="0" w:beforeAutospacing="0" w:after="0" w:afterAutospacing="0"/>
-      </w:pPr>
-      <w:r>
-        <w:t xml:space="preserve">    do</w:t>
-      </w:r>
-    </w:p>
-    <w:p>
-      <w:pPr>
-        <w:pStyle w:val="af0"/>
-        <w:shd w:val="clear" w:color="auto" w:fill="2B2B2B"/>
-        <w:spacing w:before="0" w:beforeAutospacing="0" w:after="0" w:afterAutospacing="0"/>
-      </w:pPr>
-      <w:r>
-        <w:t xml:space="preserve">    {</w:t>
-      </w:r>
-    </w:p>
-    <w:p>
-      <w:pPr>
-        <w:pStyle w:val="af0"/>
-        <w:shd w:val="clear" w:color="auto" w:fill="2B2B2B"/>
-        <w:spacing w:before="0" w:beforeAutospacing="0" w:after="0" w:afterAutospacing="0"/>
-      </w:pPr>
-      <w:r>
-        <w:t xml:space="preserve">        cin &gt;&gt; weather;</w:t>
-      </w:r>
-    </w:p>
-    <w:p>
-      <w:pPr>
-        <w:pStyle w:val="af0"/>
-        <w:shd w:val="clear" w:color="auto" w:fill="2B2B2B"/>
-        <w:spacing w:before="0" w:beforeAutospacing="0" w:after="0" w:afterAutospacing="0"/>
-      </w:pPr>
-    </w:p>
-    <w:p>
-      <w:pPr>
-        <w:pStyle w:val="af0"/>
-        <w:shd w:val="clear" w:color="auto" w:fill="2B2B2B"/>
-        <w:spacing w:before="0" w:beforeAutospacing="0" w:after="0" w:afterAutospacing="0"/>
-      </w:pPr>
-      <w:r>
-        <w:t xml:space="preserve">        if(!(weather == "sunny" || weather == "rainy" || weather == "cloudy" || weather == "windy" || weather == "snowy"))</w:t>
-      </w:r>
-    </w:p>
-    <w:p>
-      <w:pPr>
-        <w:pStyle w:val="af0"/>
-        <w:shd w:val="clear" w:color="auto" w:fill="2B2B2B"/>
-        <w:spacing w:before="0" w:beforeAutospacing="0" w:after="0" w:afterAutospacing="0"/>
-      </w:pPr>
-      <w:r>
-        <w:t xml:space="preserve">        {</w:t>
-      </w:r>
-    </w:p>
-    <w:p>
-      <w:pPr>
-        <w:pStyle w:val="af0"/>
-        <w:shd w:val="clear" w:color="auto" w:fill="2B2B2B"/>
-        <w:spacing w:before="0" w:beforeAutospacing="0" w:after="0" w:afterAutospacing="0"/>
-      </w:pPr>
-      <w:r>
-        <w:t xml:space="preserve">            cout &lt;&lt; "Invalid weather type. Please try again. " &lt;&lt; endl;</w:t>
-      </w:r>
-    </w:p>
-    <w:p>
-      <w:pPr>
-        <w:pStyle w:val="af0"/>
-        <w:shd w:val="clear" w:color="auto" w:fill="2B2B2B"/>
-        <w:spacing w:before="0" w:beforeAutospacing="0" w:after="0" w:afterAutospacing="0"/>
-      </w:pPr>
-      <w:r>
-        <w:t xml:space="preserve">        }</w:t>
-      </w:r>
-    </w:p>
-    <w:p>
-      <w:pPr>
-        <w:pStyle w:val="af0"/>
-        <w:shd w:val="clear" w:color="auto" w:fill="2B2B2B"/>
-        <w:spacing w:before="0" w:beforeAutospacing="0" w:after="0" w:afterAutospacing="0"/>
-      </w:pPr>
-      <w:r>
-        <w:t xml:space="preserve">        </w:t>
-      </w:r>
-    </w:p>
-    <w:p>
-      <w:pPr>
-        <w:pStyle w:val="af0"/>
-        <w:shd w:val="clear" w:color="auto" w:fill="2B2B2B"/>
-        <w:spacing w:before="0" w:beforeAutospacing="0" w:after="0" w:afterAutospacing="0"/>
-      </w:pPr>
-    </w:p>
-    <w:p>
-      <w:pPr>
-        <w:pStyle w:val="af0"/>
-        <w:shd w:val="clear" w:color="auto" w:fill="2B2B2B"/>
-        <w:spacing w:before="0" w:beforeAutospacing="0" w:after="0" w:afterAutospacing="0"/>
-      </w:pPr>
-      <w:r>
-        <w:t xml:space="preserve">    } while (!(weather == "sunny" || weather == "rainy" || weather == "cloudy" || weather == "windy" || weather == "snowy"));</w:t>
-      </w:r>
-    </w:p>
-    <w:p>
-      <w:pPr>
-        <w:pStyle w:val="af0"/>
-        <w:shd w:val="clear" w:color="auto" w:fill="2B2B2B"/>
-        <w:spacing w:before="0" w:beforeAutospacing="0" w:after="0" w:afterAutospacing="0"/>
-      </w:pPr>
-      <w:r>
-        <w:t xml:space="preserve">    </w:t>
-      </w:r>
-    </w:p>
-    <w:p>
-      <w:pPr>
-        <w:pStyle w:val="af0"/>
-        <w:shd w:val="clear" w:color="auto" w:fill="2B2B2B"/>
-        <w:spacing w:before="0" w:beforeAutospacing="0" w:after="0" w:afterAutospacing="0"/>
-      </w:pPr>
-      <w:r>
-        <w:t xml:space="preserve">    if (weather == "rainy" || weather == "snowy")</w:t>
-      </w:r>
-    </w:p>
-    <w:p>
-      <w:pPr>
-        <w:pStyle w:val="af0"/>
-        <w:shd w:val="clear" w:color="auto" w:fill="2B2B2B"/>
-        <w:spacing w:before="0" w:beforeAutospacing="0" w:after="0" w:afterAutospacing="0"/>
-      </w:pPr>
-      <w:r>
-        <w:t xml:space="preserve">    {</w:t>
-      </w:r>
-    </w:p>
-    <w:p>
-      <w:pPr>
-        <w:pStyle w:val="af0"/>
-        <w:shd w:val="clear" w:color="auto" w:fill="2B2B2B"/>
-        <w:spacing w:before="0" w:beforeAutospacing="0" w:after="0" w:afterAutospacing="0"/>
-      </w:pPr>
-      <w:r>
-        <w:t xml:space="preserve">        cout &lt;&lt; "You should wear a jacket if you`re planning to go outside today." &lt;&lt; endl;</w:t>
-      </w:r>
-    </w:p>
-    <w:p>
-      <w:pPr>
-        <w:pStyle w:val="af0"/>
-        <w:shd w:val="clear" w:color="auto" w:fill="2B2B2B"/>
-        <w:spacing w:before="0" w:beforeAutospacing="0" w:after="0" w:afterAutospacing="0"/>
-      </w:pPr>
-      <w:r>
-        <w:t xml:space="preserve">    }</w:t>
-      </w:r>
-    </w:p>
-    <w:p>
-      <w:pPr>
-        <w:pStyle w:val="af0"/>
-        <w:shd w:val="clear" w:color="auto" w:fill="2B2B2B"/>
-        <w:spacing w:before="0" w:beforeAutospacing="0" w:after="0" w:afterAutospacing="0"/>
-      </w:pPr>
-    </w:p>
-    <w:p>
-      <w:pPr>
-        <w:pStyle w:val="af0"/>
-        <w:shd w:val="clear" w:color="auto" w:fill="2B2B2B"/>
-        <w:spacing w:before="0" w:beforeAutospacing="0" w:after="0" w:afterAutospacing="0"/>
-      </w:pPr>
-      <w:r>
-        <w:t xml:space="preserve">    cout &lt;&lt; "Activity for the day:" &lt;&lt; endl;</w:t>
-      </w:r>
-    </w:p>
-    <w:p>
-      <w:pPr>
-        <w:pStyle w:val="af0"/>
-        <w:shd w:val="clear" w:color="auto" w:fill="2B2B2B"/>
-        <w:spacing w:before="0" w:beforeAutospacing="0" w:after="0" w:afterAutospacing="0"/>
-      </w:pPr>
-    </w:p>
-    <w:p>
-      <w:pPr>
-        <w:pStyle w:val="af0"/>
-        <w:shd w:val="clear" w:color="auto" w:fill="2B2B2B"/>
-        <w:spacing w:before="0" w:beforeAutospacing="0" w:after="0" w:afterAutospacing="0"/>
-      </w:pPr>
-      <w:r>
-        <w:t xml:space="preserve">    if(weather == "sunny")</w:t>
-      </w:r>
-    </w:p>
-    <w:p>
-      <w:pPr>
-        <w:pStyle w:val="af0"/>
-        <w:shd w:val="clear" w:color="auto" w:fill="2B2B2B"/>
-        <w:spacing w:before="0" w:beforeAutospacing="0" w:after="0" w:afterAutospacing="0"/>
-      </w:pPr>
-      <w:r>
-        <w:t xml:space="preserve">    {</w:t>
-      </w:r>
-    </w:p>
-    <w:p>
-      <w:pPr>
-        <w:pStyle w:val="af0"/>
-        <w:shd w:val="clear" w:color="auto" w:fill="2B2B2B"/>
-        <w:spacing w:before="0" w:beforeAutospacing="0" w:after="0" w:afterAutospacing="0"/>
-      </w:pPr>
-      <w:r>
-        <w:t xml:space="preserve">        temp = 1;</w:t>
-      </w:r>
-    </w:p>
-    <w:p>
-      <w:pPr>
-        <w:pStyle w:val="af0"/>
-        <w:shd w:val="clear" w:color="auto" w:fill="2B2B2B"/>
-        <w:spacing w:before="0" w:beforeAutospacing="0" w:after="0" w:afterAutospacing="0"/>
-      </w:pPr>
-      <w:r>
-        <w:t xml:space="preserve">        cout &lt;&lt; "-It is a great day for a picnic" &lt;&lt; endl;</w:t>
-      </w:r>
-    </w:p>
-    <w:p>
-      <w:pPr>
-        <w:pStyle w:val="af0"/>
-        <w:shd w:val="clear" w:color="auto" w:fill="2B2B2B"/>
-        <w:spacing w:before="0" w:beforeAutospacing="0" w:after="0" w:afterAutospacing="0"/>
-      </w:pPr>
-      <w:r>
-        <w:t xml:space="preserve">    }</w:t>
-      </w:r>
-    </w:p>
-    <w:p>
-      <w:pPr>
-        <w:pStyle w:val="af0"/>
-        <w:shd w:val="clear" w:color="auto" w:fill="2B2B2B"/>
-        <w:spacing w:before="0" w:beforeAutospacing="0" w:after="0" w:afterAutospacing="0"/>
-      </w:pPr>
-      <w:r>
-        <w:t xml:space="preserve">    else if (weather == "rainy")</w:t>
-      </w:r>
-    </w:p>
-    <w:p>
-      <w:pPr>
-        <w:pStyle w:val="af0"/>
-        <w:shd w:val="clear" w:color="auto" w:fill="2B2B2B"/>
-        <w:spacing w:before="0" w:beforeAutospacing="0" w:after="0" w:afterAutospacing="0"/>
-      </w:pPr>
-      <w:r>
-        <w:t xml:space="preserve">    {</w:t>
-      </w:r>
-    </w:p>
-    <w:p>
-      <w:pPr>
-        <w:pStyle w:val="af0"/>
-        <w:shd w:val="clear" w:color="auto" w:fill="2B2B2B"/>
-        <w:spacing w:before="0" w:beforeAutospacing="0" w:after="0" w:afterAutospacing="0"/>
-      </w:pPr>
-      <w:r>
-        <w:t xml:space="preserve">        temp = 2;</w:t>
-      </w:r>
-    </w:p>
-    <w:p>
-      <w:pPr>
-        <w:pStyle w:val="af0"/>
-        <w:shd w:val="clear" w:color="auto" w:fill="2B2B2B"/>
-        <w:spacing w:before="0" w:beforeAutospacing="0" w:after="0" w:afterAutospacing="0"/>
-      </w:pPr>
-      <w:r>
-        <w:t xml:space="preserve">        cout &lt;&lt; "-The weather is perfect for staying inside and reading a book." &lt;&lt; endl;</w:t>
-      </w:r>
-    </w:p>
-    <w:p>
-      <w:pPr>
-        <w:pStyle w:val="af0"/>
-        <w:shd w:val="clear" w:color="auto" w:fill="2B2B2B"/>
-        <w:spacing w:before="0" w:beforeAutospacing="0" w:after="0" w:afterAutospacing="0"/>
-      </w:pPr>
-      <w:r>
-        <w:t xml:space="preserve">    }</w:t>
-      </w:r>
-    </w:p>
-    <w:p>
-      <w:pPr>
-        <w:pStyle w:val="af0"/>
-        <w:shd w:val="clear" w:color="auto" w:fill="2B2B2B"/>
-        <w:spacing w:before="0" w:beforeAutospacing="0" w:after="0" w:afterAutospacing="0"/>
-      </w:pPr>
-      <w:r>
-        <w:t xml:space="preserve">    else if (weather == "cloudy")</w:t>
-      </w:r>
-    </w:p>
-    <w:p>
-      <w:pPr>
-        <w:pStyle w:val="af0"/>
-        <w:shd w:val="clear" w:color="auto" w:fill="2B2B2B"/>
-        <w:spacing w:before="0" w:beforeAutospacing="0" w:after="0" w:afterAutospacing="0"/>
-      </w:pPr>
-      <w:r>
-        <w:t xml:space="preserve">    {</w:t>
-      </w:r>
-    </w:p>
-    <w:p>
-      <w:pPr>
-        <w:pStyle w:val="af0"/>
-        <w:shd w:val="clear" w:color="auto" w:fill="2B2B2B"/>
-        <w:spacing w:before="0" w:beforeAutospacing="0" w:after="0" w:afterAutospacing="0"/>
-      </w:pPr>
-      <w:r>
-        <w:t xml:space="preserve">        temp = 3;</w:t>
-      </w:r>
-    </w:p>
-    <w:p>
-      <w:pPr>
-        <w:pStyle w:val="af0"/>
-        <w:shd w:val="clear" w:color="auto" w:fill="2B2B2B"/>
-        <w:spacing w:before="0" w:beforeAutospacing="0" w:after="0" w:afterAutospacing="0"/>
-      </w:pPr>
-      <w:r>
-        <w:t xml:space="preserve">        cout &lt;&lt; "-Maybe you should visit the museum?" &lt;&lt; endl;</w:t>
-      </w:r>
-    </w:p>
-    <w:p>
-      <w:pPr>
-        <w:pStyle w:val="af0"/>
-        <w:shd w:val="clear" w:color="auto" w:fill="2B2B2B"/>
-        <w:spacing w:before="0" w:beforeAutospacing="0" w:after="0" w:afterAutospacing="0"/>
-      </w:pPr>
-      <w:r>
-        <w:t xml:space="preserve">    }</w:t>
-      </w:r>
-    </w:p>
-    <w:p>
-      <w:pPr>
-        <w:pStyle w:val="af0"/>
-        <w:shd w:val="clear" w:color="auto" w:fill="2B2B2B"/>
-        <w:spacing w:before="0" w:beforeAutospacing="0" w:after="0" w:afterAutospacing="0"/>
-      </w:pPr>
-      <w:r>
-        <w:t xml:space="preserve">    else if (weather == "windy")</w:t>
-      </w:r>
-    </w:p>
-    <w:p>
-      <w:pPr>
-        <w:pStyle w:val="af0"/>
-        <w:shd w:val="clear" w:color="auto" w:fill="2B2B2B"/>
-        <w:spacing w:before="0" w:beforeAutospacing="0" w:after="0" w:afterAutospacing="0"/>
-      </w:pPr>
-      <w:r>
-        <w:t xml:space="preserve">    {</w:t>
-      </w:r>
-    </w:p>
-    <w:p>
-      <w:pPr>
-        <w:pStyle w:val="af0"/>
-        <w:shd w:val="clear" w:color="auto" w:fill="2B2B2B"/>
-        <w:spacing w:before="0" w:beforeAutospacing="0" w:after="0" w:afterAutospacing="0"/>
-      </w:pPr>
-      <w:r>
-        <w:lastRenderedPageBreak/>
-        <w:t xml:space="preserve">        temp = 4;</w:t>
-      </w:r>
-    </w:p>
-    <w:p>
-      <w:pPr>
-        <w:pStyle w:val="af0"/>
-        <w:shd w:val="clear" w:color="auto" w:fill="2B2B2B"/>
-        <w:spacing w:before="0" w:beforeAutospacing="0" w:after="0" w:afterAutospacing="0"/>
-      </w:pPr>
-      <w:r>
-        <w:t xml:space="preserve">        cout &lt;&lt; "-You can fly a kite if you have one." &lt;&lt; endl;</w:t>
-      </w:r>
-    </w:p>
-    <w:p>
-      <w:pPr>
-        <w:pStyle w:val="af0"/>
-        <w:shd w:val="clear" w:color="auto" w:fill="2B2B2B"/>
-        <w:spacing w:before="0" w:beforeAutospacing="0" w:after="0" w:afterAutospacing="0"/>
-      </w:pPr>
-      <w:r>
-        <w:t xml:space="preserve">    }</w:t>
-      </w:r>
-    </w:p>
-    <w:p>
-      <w:pPr>
-        <w:pStyle w:val="af0"/>
-        <w:shd w:val="clear" w:color="auto" w:fill="2B2B2B"/>
-        <w:spacing w:before="0" w:beforeAutospacing="0" w:after="0" w:afterAutospacing="0"/>
-      </w:pPr>
-      <w:r>
-        <w:t xml:space="preserve">    else if (weather == "snowy")</w:t>
-      </w:r>
-    </w:p>
-    <w:p>
-      <w:pPr>
-        <w:pStyle w:val="af0"/>
-        <w:shd w:val="clear" w:color="auto" w:fill="2B2B2B"/>
-        <w:spacing w:before="0" w:beforeAutospacing="0" w:after="0" w:afterAutospacing="0"/>
-      </w:pPr>
-      <w:r>
-        <w:t xml:space="preserve">    {</w:t>
-      </w:r>
-    </w:p>
-    <w:p>
-      <w:pPr>
-        <w:pStyle w:val="af0"/>
-        <w:shd w:val="clear" w:color="auto" w:fill="2B2B2B"/>
-        <w:spacing w:before="0" w:beforeAutospacing="0" w:after="0" w:afterAutospacing="0"/>
-      </w:pPr>
-      <w:r>
-        <w:t xml:space="preserve">        temp = 5;</w:t>
-      </w:r>
-    </w:p>
-    <w:p>
-      <w:pPr>
-        <w:pStyle w:val="af0"/>
-        <w:shd w:val="clear" w:color="auto" w:fill="2B2B2B"/>
-        <w:spacing w:before="0" w:beforeAutospacing="0" w:after="0" w:afterAutospacing="0"/>
-      </w:pPr>
-      <w:r>
-        <w:t xml:space="preserve">        cout &lt;&lt; "-How about making a snowman?" &lt;&lt; endl;</w:t>
-      </w:r>
-    </w:p>
-    <w:p>
-      <w:pPr>
-        <w:pStyle w:val="af0"/>
-        <w:shd w:val="clear" w:color="auto" w:fill="2B2B2B"/>
-        <w:spacing w:before="0" w:beforeAutospacing="0" w:after="0" w:afterAutospacing="0"/>
-      </w:pPr>
-      <w:r>
-        <w:t xml:space="preserve">    }</w:t>
-      </w:r>
-    </w:p>
-    <w:p>
-      <w:pPr>
-        <w:pStyle w:val="af0"/>
-        <w:shd w:val="clear" w:color="auto" w:fill="2B2B2B"/>
-        <w:spacing w:before="0" w:beforeAutospacing="0" w:after="0" w:afterAutospacing="0"/>
-      </w:pPr>
-    </w:p>
-    <w:p>
-      <w:pPr>
-        <w:pStyle w:val="af0"/>
-        <w:shd w:val="clear" w:color="auto" w:fill="2B2B2B"/>
-        <w:spacing w:before="0" w:beforeAutospacing="0" w:after="0" w:afterAutospacing="0"/>
-      </w:pPr>
-      <w:r>
-        <w:t xml:space="preserve">    cout &lt;&lt; "Best type of shoes for the day:" &lt;&lt; endl;</w:t>
-      </w:r>
-    </w:p>
-    <w:p>
-      <w:pPr>
-        <w:pStyle w:val="af0"/>
-        <w:shd w:val="clear" w:color="auto" w:fill="2B2B2B"/>
-        <w:spacing w:before="0" w:beforeAutospacing="0" w:after="0" w:afterAutospacing="0"/>
-      </w:pPr>
-    </w:p>
-    <w:p>
-      <w:pPr>
-        <w:pStyle w:val="af0"/>
-        <w:shd w:val="clear" w:color="auto" w:fill="2B2B2B"/>
-        <w:spacing w:before="0" w:beforeAutospacing="0" w:after="0" w:afterAutospacing="0"/>
-      </w:pPr>
-      <w:r>
-        <w:t xml:space="preserve">    switch (temp)</w:t>
-      </w:r>
-    </w:p>
-    <w:p>
-      <w:pPr>
-        <w:pStyle w:val="af0"/>
-        <w:shd w:val="clear" w:color="auto" w:fill="2B2B2B"/>
-        <w:spacing w:before="0" w:beforeAutospacing="0" w:after="0" w:afterAutospacing="0"/>
-      </w:pPr>
-      <w:r>
-        <w:t xml:space="preserve">    {</w:t>
-      </w:r>
-    </w:p>
-    <w:p>
-      <w:pPr>
-        <w:pStyle w:val="af0"/>
-        <w:shd w:val="clear" w:color="auto" w:fill="2B2B2B"/>
-        <w:spacing w:before="0" w:beforeAutospacing="0" w:after="0" w:afterAutospacing="0"/>
-      </w:pPr>
-      <w:r>
-        <w:t xml:space="preserve">    case 1:</w:t>
-      </w:r>
-    </w:p>
-    <w:p>
-      <w:pPr>
-        <w:pStyle w:val="af0"/>
-        <w:shd w:val="clear" w:color="auto" w:fill="2B2B2B"/>
-        <w:spacing w:before="0" w:beforeAutospacing="0" w:after="0" w:afterAutospacing="0"/>
-      </w:pPr>
-      <w:r>
-        <w:t xml:space="preserve">        cout &lt;&lt; "-Wear your favorite sneakers!" &lt;&lt; endl;</w:t>
-      </w:r>
-    </w:p>
-    <w:p>
-      <w:pPr>
-        <w:pStyle w:val="af0"/>
-        <w:shd w:val="clear" w:color="auto" w:fill="2B2B2B"/>
-        <w:spacing w:before="0" w:beforeAutospacing="0" w:after="0" w:afterAutospacing="0"/>
-      </w:pPr>
-      <w:r>
-        <w:t xml:space="preserve">        break;</w:t>
-      </w:r>
-    </w:p>
-    <w:p>
-      <w:pPr>
-        <w:pStyle w:val="af0"/>
-        <w:shd w:val="clear" w:color="auto" w:fill="2B2B2B"/>
-        <w:spacing w:before="0" w:beforeAutospacing="0" w:after="0" w:afterAutospacing="0"/>
-      </w:pPr>
-      <w:r>
-        <w:t xml:space="preserve">    case 2:</w:t>
-      </w:r>
-    </w:p>
-    <w:p>
-      <w:pPr>
-        <w:pStyle w:val="af0"/>
-        <w:shd w:val="clear" w:color="auto" w:fill="2B2B2B"/>
-        <w:spacing w:before="0" w:beforeAutospacing="0" w:after="0" w:afterAutospacing="0"/>
-      </w:pPr>
-      <w:r>
-        <w:t xml:space="preserve">        cout &lt;&lt; "-Rain boots are great idea!" &lt;&lt; endl;</w:t>
-      </w:r>
-    </w:p>
-    <w:p>
-      <w:pPr>
-        <w:pStyle w:val="af0"/>
-        <w:shd w:val="clear" w:color="auto" w:fill="2B2B2B"/>
-        <w:spacing w:before="0" w:beforeAutospacing="0" w:after="0" w:afterAutospacing="0"/>
-      </w:pPr>
-      <w:r>
-        <w:t xml:space="preserve">        break;</w:t>
-      </w:r>
-    </w:p>
-    <w:p>
-      <w:pPr>
-        <w:pStyle w:val="af0"/>
-        <w:shd w:val="clear" w:color="auto" w:fill="2B2B2B"/>
-        <w:spacing w:before="0" w:beforeAutospacing="0" w:after="0" w:afterAutospacing="0"/>
-      </w:pPr>
-      <w:r>
-        <w:t xml:space="preserve">    case 3:</w:t>
-      </w:r>
-    </w:p>
-    <w:p>
-      <w:pPr>
-        <w:pStyle w:val="af0"/>
-        <w:shd w:val="clear" w:color="auto" w:fill="2B2B2B"/>
-        <w:spacing w:before="0" w:beforeAutospacing="0" w:after="0" w:afterAutospacing="0"/>
-      </w:pPr>
-      <w:r>
-        <w:t xml:space="preserve">        cout &lt;&lt; "-Any type of shoes will fit today." &lt;&lt; endl;</w:t>
-      </w:r>
-    </w:p>
-    <w:p>
-      <w:pPr>
-        <w:pStyle w:val="af0"/>
-        <w:shd w:val="clear" w:color="auto" w:fill="2B2B2B"/>
-        <w:spacing w:before="0" w:beforeAutospacing="0" w:after="0" w:afterAutospacing="0"/>
-      </w:pPr>
-      <w:r>
-        <w:t xml:space="preserve">        break;</w:t>
-      </w:r>
-    </w:p>
-    <w:p>
-      <w:pPr>
-        <w:pStyle w:val="af0"/>
-        <w:shd w:val="clear" w:color="auto" w:fill="2B2B2B"/>
-        <w:spacing w:before="0" w:beforeAutospacing="0" w:after="0" w:afterAutospacing="0"/>
-      </w:pPr>
-      <w:r>
-        <w:t xml:space="preserve">    case 4:</w:t>
-      </w:r>
-    </w:p>
-    <w:p>
-      <w:pPr>
-        <w:pStyle w:val="af0"/>
-        <w:shd w:val="clear" w:color="auto" w:fill="2B2B2B"/>
-        <w:spacing w:before="0" w:beforeAutospacing="0" w:after="0" w:afterAutospacing="0"/>
-      </w:pPr>
-      <w:r>
-        <w:t xml:space="preserve">        cout &lt;&lt; "-You should wear something sturdy!" &lt;&lt; endl;</w:t>
-      </w:r>
-    </w:p>
-    <w:p>
-      <w:pPr>
-        <w:pStyle w:val="af0"/>
-        <w:shd w:val="clear" w:color="auto" w:fill="2B2B2B"/>
-        <w:spacing w:before="0" w:beforeAutospacing="0" w:after="0" w:afterAutospacing="0"/>
-      </w:pPr>
-      <w:r>
-        <w:t xml:space="preserve">        break;</w:t>
-      </w:r>
-    </w:p>
-    <w:p>
-      <w:pPr>
-        <w:pStyle w:val="af0"/>
-        <w:shd w:val="clear" w:color="auto" w:fill="2B2B2B"/>
-        <w:spacing w:before="0" w:beforeAutospacing="0" w:after="0" w:afterAutospacing="0"/>
-      </w:pPr>
-      <w:r>
-        <w:t xml:space="preserve">    case 5:</w:t>
-      </w:r>
-    </w:p>
-    <w:p>
-      <w:pPr>
-        <w:pStyle w:val="af0"/>
-        <w:shd w:val="clear" w:color="auto" w:fill="2B2B2B"/>
-        <w:spacing w:before="0" w:beforeAutospacing="0" w:after="0" w:afterAutospacing="0"/>
-      </w:pPr>
-      <w:r>
-        <w:t xml:space="preserve">        cout &lt;&lt; "-Snow boots will warm your legs!" &lt;&lt; endl;</w:t>
-      </w:r>
-    </w:p>
-    <w:p>
-      <w:pPr>
-        <w:pStyle w:val="af0"/>
-        <w:shd w:val="clear" w:color="auto" w:fill="2B2B2B"/>
-        <w:spacing w:before="0" w:beforeAutospacing="0" w:after="0" w:afterAutospacing="0"/>
-      </w:pPr>
-      <w:r>
-        <w:t xml:space="preserve">        break;</w:t>
-      </w:r>
-    </w:p>
-    <w:p>
-      <w:pPr>
-        <w:pStyle w:val="af0"/>
-        <w:shd w:val="clear" w:color="auto" w:fill="2B2B2B"/>
-        <w:spacing w:before="0" w:beforeAutospacing="0" w:after="0" w:afterAutospacing="0"/>
-      </w:pPr>
-      <w:r>
-        <w:t xml:space="preserve">    }</w:t>
-      </w:r>
-    </w:p>
-    <w:p>
-      <w:pPr>
-        <w:pStyle w:val="af0"/>
-        <w:shd w:val="clear" w:color="auto" w:fill="2B2B2B"/>
-        <w:spacing w:before="0" w:beforeAutospacing="0" w:after="0" w:afterAutospacing="0"/>
-      </w:pPr>
-    </w:p>
-    <w:p>
-      <w:pPr>
-        <w:pStyle w:val="af0"/>
-        <w:shd w:val="clear" w:color="auto" w:fill="2B2B2B"/>
-        <w:spacing w:before="0" w:beforeAutospacing="0" w:after="0" w:afterAutospacing="0"/>
-      </w:pPr>
-      <w:r>
-        <w:t xml:space="preserve">    return 0;</w:t>
-      </w:r>
-    </w:p>
-    <w:p>
-      <w:pPr>
-        <w:pStyle w:val="af0"/>
-        <w:shd w:val="clear" w:color="auto" w:fill="2B2B2B"/>
-        <w:spacing w:before="0" w:beforeAutospacing="0" w:after="0" w:afterAutospacing="0"/>
-      </w:pPr>
-      <w:r>
-        <w:t>}</w:t>
-      </w:r>
-    </w:p>
-    <w:p>
-      <w:pPr>
-        <w:pStyle w:val="af0"/>
-        <w:spacing w:before="0" w:beforeAutospacing="0" w:after="200" w:afterAutospacing="0"/>
-        <w:rPr>
-          <w:color w:val="000000"/>
-        </w:rPr>
-      </w:pPr>
-      <w:r>
-        <w:rPr>
-          <w:color w:val="000000"/>
-        </w:rPr>
-        <w:t>Код для завдання №4</w:t>
-      </w:r>
-    </w:p>
-    <w:p>
-      <w:pPr>
-        <w:pStyle w:val="af0"/>
-        <w:spacing w:before="0" w:beforeAutospacing="0" w:after="200" w:afterAutospacing="0"/>
-        <w:rPr>
-          <w:color w:val="000000"/>
-        </w:rPr>
-      </w:pPr>
-      <w:r>
-        <w:rPr>
-          <w:color w:val="000000"/>
-        </w:rPr>
-        <w:t>Завдання №</w:t>
-      </w:r>
-      <w:r>
-        <w:rPr>
-          <w:color w:val="000000"/>
-        </w:rPr>
-        <w:t>5</w:t>
-      </w:r>
-      <w:r>
-        <w:rPr>
-          <w:color w:val="000000"/>
-        </w:rPr>
-        <w:t xml:space="preserve"> </w:t>
-      </w:r>
-    </w:p>
-    <w:p>
-      <w:pPr>
-        <w:pStyle w:val="af0"/>
-        <w:spacing w:before="0" w:beforeAutospacing="0" w:after="200" w:afterAutospacing="0"/>
-      </w:pPr>
-      <w:r>
-        <w:rPr>
-          <w:color w:val="000000"/>
-        </w:rPr>
-        <w:t>Посилання на файл програми у пул-запиті GitHub</w:t>
-      </w:r>
-    </w:p>
-    <w:p>
-      <w:pPr>
-        <w:pStyle w:val="af0"/>
-        <w:shd w:val="clear" w:color="auto" w:fill="2B2B2B"/>
-        <w:spacing w:before="0" w:beforeAutospacing="0" w:after="0" w:afterAutospacing="0"/>
-      </w:pPr>
-      <w:r>
-        <w:t>#include &lt;iostream&gt;</w:t>
-      </w:r>
-    </w:p>
-    <w:p>
-      <w:pPr>
-        <w:pStyle w:val="af0"/>
-        <w:shd w:val="clear" w:color="auto" w:fill="2B2B2B"/>
-        <w:spacing w:before="0" w:beforeAutospacing="0" w:after="0" w:afterAutospacing="0"/>
-      </w:pPr>
-      <w:r>
-        <w:t>#include &lt;vector&gt;</w:t>
-      </w:r>
-    </w:p>
-    <w:p>
-      <w:pPr>
-        <w:pStyle w:val="af0"/>
-        <w:shd w:val="clear" w:color="auto" w:fill="2B2B2B"/>
-        <w:spacing w:before="0" w:beforeAutospacing="0" w:after="0" w:afterAutospacing="0"/>
-      </w:pPr>
-    </w:p>
-    <w:p>
-      <w:pPr>
-        <w:pStyle w:val="af0"/>
-        <w:shd w:val="clear" w:color="auto" w:fill="2B2B2B"/>
-        <w:spacing w:before="0" w:beforeAutospacing="0" w:after="0" w:afterAutospacing="0"/>
-      </w:pPr>
-      <w:r>
-        <w:t>using namespace std;</w:t>
-      </w:r>
-    </w:p>
-    <w:p>
-      <w:pPr>
-        <w:pStyle w:val="af0"/>
-        <w:shd w:val="clear" w:color="auto" w:fill="2B2B2B"/>
-        <w:spacing w:before="0" w:beforeAutospacing="0" w:after="0" w:afterAutospacing="0"/>
-      </w:pPr>
-    </w:p>
-    <w:p>
-      <w:pPr>
-        <w:pStyle w:val="af0"/>
-        <w:shd w:val="clear" w:color="auto" w:fill="2B2B2B"/>
-        <w:spacing w:before="0" w:beforeAutospacing="0" w:after="0" w:afterAutospacing="0"/>
-      </w:pPr>
-      <w:r>
-        <w:t>int main ()</w:t>
-      </w:r>
-    </w:p>
-    <w:p>
-      <w:pPr>
-        <w:pStyle w:val="af0"/>
-        <w:shd w:val="clear" w:color="auto" w:fill="2B2B2B"/>
-        <w:spacing w:before="0" w:beforeAutospacing="0" w:after="0" w:afterAutospacing="0"/>
-      </w:pPr>
-      <w:r>
-        <w:t>{</w:t>
-      </w:r>
-    </w:p>
-    <w:p>
-      <w:pPr>
-        <w:pStyle w:val="af0"/>
-        <w:shd w:val="clear" w:color="auto" w:fill="2B2B2B"/>
-        <w:spacing w:before="0" w:beforeAutospacing="0" w:after="0" w:afterAutospacing="0"/>
-      </w:pPr>
-      <w:r>
-        <w:t>    int n, k;</w:t>
-      </w:r>
-    </w:p>
-    <w:p>
-      <w:pPr>
-        <w:pStyle w:val="af0"/>
-        <w:shd w:val="clear" w:color="auto" w:fill="2B2B2B"/>
-        <w:spacing w:before="0" w:beforeAutospacing="0" w:after="0" w:afterAutospacing="0"/>
-      </w:pPr>
-      <w:r>
-        <w:t>    cin &gt;&gt; n &gt;&gt; k;</w:t>
-      </w:r>
-    </w:p>
-    <w:p>
-      <w:pPr>
-        <w:pStyle w:val="af0"/>
-        <w:shd w:val="clear" w:color="auto" w:fill="2B2B2B"/>
-        <w:spacing w:before="0" w:beforeAutospacing="0" w:after="0" w:afterAutospacing="0"/>
-      </w:pPr>
-    </w:p>
-    <w:p>
-      <w:pPr>
-        <w:pStyle w:val="af0"/>
-        <w:shd w:val="clear" w:color="auto" w:fill="2B2B2B"/>
-        <w:spacing w:before="0" w:beforeAutospacing="0" w:after="0" w:afterAutospacing="0"/>
-      </w:pPr>
-      <w:r>
-        <w:t>    if (n &gt; k*3 || n &lt; k || k &lt; 1 || k &gt; 100 || n &lt; 1 || n &gt; 1000 )</w:t>
-      </w:r>
-    </w:p>
-    <w:p>
-      <w:pPr>
-        <w:pStyle w:val="af0"/>
-        <w:shd w:val="clear" w:color="auto" w:fill="2B2B2B"/>
-        <w:spacing w:before="0" w:beforeAutospacing="0" w:after="0" w:afterAutospacing="0"/>
-      </w:pPr>
-      <w:r>
-        <w:t>    {</w:t>
-      </w:r>
-    </w:p>
-    <w:p>
-      <w:pPr>
-        <w:pStyle w:val="af0"/>
-        <w:shd w:val="clear" w:color="auto" w:fill="2B2B2B"/>
-        <w:spacing w:before="0" w:beforeAutospacing="0" w:after="0" w:afterAutospacing="0"/>
-      </w:pPr>
-      <w:r>
-        <w:t>        cout &lt;&lt; "Impossible";</w:t>
-      </w:r>
-    </w:p>
-    <w:p>
-      <w:pPr>
-        <w:pStyle w:val="af0"/>
-        <w:shd w:val="clear" w:color="auto" w:fill="2B2B2B"/>
-        <w:spacing w:before="0" w:beforeAutospacing="0" w:after="0" w:afterAutospacing="0"/>
-      </w:pPr>
-      <w:r>
-        <w:t>        return 0;</w:t>
-      </w:r>
-    </w:p>
-    <w:p>
-      <w:pPr>
-        <w:pStyle w:val="af0"/>
-        <w:shd w:val="clear" w:color="auto" w:fill="2B2B2B"/>
-        <w:spacing w:before="0" w:beforeAutospacing="0" w:after="0" w:afterAutospacing="0"/>
-      </w:pPr>
-      <w:r>
-        <w:lastRenderedPageBreak/>
         <w:t>    }</w:t>
       </w:r>
     </w:p>
@@ -5139,6 +5234,7 @@
           <w:noProof/>
           <w:lang w:val="en-US"/>
         </w:rPr>
+        <w:lastRenderedPageBreak/>
         <w:drawing>
           <wp:inline distT="0" distB="0" distL="0" distR="0" wp14:anchorId="7F3C58F2" wp14:editId="64E9F95B">
             <wp:extent cx="2057687" cy="1038370"/>
@@ -5407,7 +5503,6 @@
         <w:spacing w:before="0" w:beforeAutospacing="0" w:after="0" w:afterAutospacing="0"/>
       </w:pPr>
       <w:r>
-        <w:lastRenderedPageBreak/>
         <w:t>2) m-- &gt; n  -  True</w:t>
       </w:r>
     </w:p>
@@ -5704,6 +5799,7 @@
     </w:p>
     <w:p>
       <w:r>
+        <w:lastRenderedPageBreak/>
         <w:t>Завдання №</w:t>
       </w:r>
       <w:r>
@@ -5859,7 +5955,6 @@
           <w:szCs w:val="28"/>
           <w:lang w:val="en-US"/>
         </w:rPr>
-        <w:lastRenderedPageBreak/>
         <w:t>5</w:t>
       </w:r>
       <w:r>
@@ -5957,6 +6052,7 @@
         <w:rPr>
           <w:noProof/>
         </w:rPr>
+        <w:lastRenderedPageBreak/>
         <w:drawing>
           <wp:inline distT="0" distB="0" distL="0" distR="0" wp14:anchorId="559B47DA" wp14:editId="786D9162">
             <wp:extent cx="5760720" cy="3267075"/>
@@ -5995,6 +6091,71 @@
       </w:r>
     </w:p>
     <w:p>
+      <w:pPr>
+        <w:pStyle w:val="a9"/>
+        <w:numPr>
+          <w:ilvl w:val="0"/>
+          <w:numId w:val="16"/>
+        </w:numPr>
+      </w:pPr>
+      <w:r>
+        <w:t>Скрін з 2-му коментарями від учасників команди на пул реквесті з Ревю Роботи</w:t>
+      </w:r>
+    </w:p>
+    <w:p>
+      <w:pPr>
+        <w:rPr>
+          <w:b/>
+          <w:bCs/>
+          <w:sz w:val="28"/>
+          <w:szCs w:val="28"/>
+        </w:rPr>
+      </w:pPr>
+      <w:r>
+        <w:rPr>
+          <w:b/>
+          <w:bCs/>
+          <w:sz w:val="28"/>
+          <w:szCs w:val="28"/>
+        </w:rPr>
+        <w:drawing>
+          <wp:inline distT="0" distB="0" distL="0" distR="0" wp14:anchorId="1E574212" wp14:editId="6DFD45BC">
+            <wp:extent cx="5760720" cy="2130425"/>
+            <wp:effectExtent l="0" t="0" r="0" b="3175"/>
+            <wp:docPr id="1031105414" name="Рисунок 1"/>
+            <wp:cNvGraphicFramePr>
+              <a:graphicFrameLocks xmlns:a="http://schemas.openxmlformats.org/drawingml/2006/main" noChangeAspect="1"/>
+            </wp:cNvGraphicFramePr>
+            <a:graphic xmlns:a="http://schemas.openxmlformats.org/drawingml/2006/main">
+              <a:graphicData uri="http://schemas.openxmlformats.org/drawingml/2006/picture">
+                <pic:pic xmlns:pic="http://schemas.openxmlformats.org/drawingml/2006/picture">
+                  <pic:nvPicPr>
+                    <pic:cNvPr id="1031105414" name=""/>
+                    <pic:cNvPicPr/>
+                  </pic:nvPicPr>
+                  <pic:blipFill>
+                    <a:blip r:embed="rId30"/>
+                    <a:stretch>
+                      <a:fillRect/>
+                    </a:stretch>
+                  </pic:blipFill>
+                  <pic:spPr>
+                    <a:xfrm>
+                      <a:off x="0" y="0"/>
+                      <a:ext cx="5760720" cy="2130425"/>
+                    </a:xfrm>
+                    <a:prstGeom prst="rect">
+                      <a:avLst/>
+                    </a:prstGeom>
+                  </pic:spPr>
+                </pic:pic>
+              </a:graphicData>
+            </a:graphic>
+          </wp:inline>
+        </w:drawing>
+      </w:r>
+    </w:p>
+    <w:p>
       <w:r>
         <w:rPr>
           <w:b/>
@@ -7959,7 +8120,7 @@
   <w:abstractNum w:abstractNumId="15" w15:restartNumberingAfterBreak="0">
     <w:nsid w:val="7FE67E6E"/>
     <w:multiLevelType w:val="hybridMultilevel"/>
-    <w:tmpl w:val="08C8625A"/>
+    <w:tmpl w:val="33BABDB4"/>
     <w:lvl w:ilvl="0" w:tplc="702EEC8C">
       <w:start w:val="1"/>
       <w:numFmt w:val="bullet"/>

</xml_diff>